<commit_message>
Updated brief and small changes to hopefully fix small issues in some areas
Reduced the max_distance so that the Ultrasonic sensor doesn't reach too far. Set autonomous to false when manual control is in progress. Increased the delay so that it has more time to turn when searching. And updated the brieg so that task 2 was highlighted as complete
</commit_message>
<xml_diff>
--- a/Assignment18_19.docx
+++ b/Assignment18_19.docx
@@ -2374,6 +2374,7 @@
         <w:rPr>
           <w:rFonts w:ascii="Corbel" w:hAnsi="Corbel" w:cs="Segoe UI"/>
           <w:sz w:val="22"/>
+          <w:highlight w:val="green"/>
         </w:rPr>
         <w:t xml:space="preserve">The </w:t>
       </w:r>
@@ -2382,6 +2383,7 @@
         <w:rPr>
           <w:rFonts w:ascii="Corbel" w:hAnsi="Corbel" w:cs="Segoe UI"/>
           <w:sz w:val="22"/>
+          <w:highlight w:val="green"/>
         </w:rPr>
         <w:t>Zumo</w:t>
       </w:r>
@@ -2390,6 +2392,7 @@
         <w:rPr>
           <w:rFonts w:ascii="Corbel" w:hAnsi="Corbel" w:cs="Segoe UI"/>
           <w:sz w:val="22"/>
+          <w:highlight w:val="green"/>
         </w:rPr>
         <w:t xml:space="preserve"> automatically keeps within the corridor by using the reflectance sensors to turn away from the walls</w:t>
       </w:r>
@@ -2397,6 +2400,7 @@
         <w:rPr>
           <w:rFonts w:ascii="Corbel" w:hAnsi="Corbel" w:cs="Segoe UI"/>
           <w:sz w:val="22"/>
+          <w:highlight w:val="green"/>
         </w:rPr>
         <w:t xml:space="preserve"> (this is an adaptation of the boundary checking and line-following examples looked at in the tutorials)</w:t>
       </w:r>
@@ -2404,6 +2408,7 @@
         <w:rPr>
           <w:rFonts w:ascii="Corbel" w:hAnsi="Corbel" w:cs="Segoe UI"/>
           <w:sz w:val="22"/>
+          <w:highlight w:val="green"/>
         </w:rPr>
         <w:t>.</w:t>
       </w:r>
@@ -2411,6 +2416,7 @@
         <w:rPr>
           <w:rFonts w:ascii="Corbel" w:hAnsi="Corbel" w:cs="Segoe UI"/>
           <w:sz w:val="22"/>
+          <w:highlight w:val="green"/>
         </w:rPr>
         <w:t xml:space="preserve"> This means you only start the </w:t>
       </w:r>
@@ -2419,6 +2425,7 @@
         <w:rPr>
           <w:rFonts w:ascii="Corbel" w:hAnsi="Corbel" w:cs="Segoe UI"/>
           <w:sz w:val="22"/>
+          <w:highlight w:val="green"/>
         </w:rPr>
         <w:t>Zumo</w:t>
       </w:r>
@@ -2427,6 +2434,7 @@
         <w:rPr>
           <w:rFonts w:ascii="Corbel" w:hAnsi="Corbel" w:cs="Segoe UI"/>
           <w:sz w:val="22"/>
+          <w:highlight w:val="green"/>
         </w:rPr>
         <w:t xml:space="preserve"> moving</w:t>
       </w:r>
@@ -2434,6 +2442,7 @@
         <w:rPr>
           <w:rFonts w:ascii="Corbel" w:hAnsi="Corbel" w:cs="Segoe UI"/>
           <w:sz w:val="22"/>
+          <w:highlight w:val="green"/>
         </w:rPr>
         <w:t>;</w:t>
       </w:r>
@@ -2441,6 +2450,7 @@
         <w:rPr>
           <w:rFonts w:ascii="Corbel" w:hAnsi="Corbel" w:cs="Segoe UI"/>
           <w:sz w:val="22"/>
+          <w:highlight w:val="green"/>
         </w:rPr>
         <w:t xml:space="preserve"> after that</w:t>
       </w:r>
@@ -2448,6 +2458,7 @@
         <w:rPr>
           <w:rFonts w:ascii="Corbel" w:hAnsi="Corbel" w:cs="Segoe UI"/>
           <w:sz w:val="22"/>
+          <w:highlight w:val="green"/>
         </w:rPr>
         <w:t>,</w:t>
       </w:r>
@@ -2455,6 +2466,7 @@
         <w:rPr>
           <w:rFonts w:ascii="Corbel" w:hAnsi="Corbel" w:cs="Segoe UI"/>
           <w:sz w:val="22"/>
+          <w:highlight w:val="green"/>
         </w:rPr>
         <w:t xml:space="preserve"> it is navigating itself </w:t>
       </w:r>
@@ -2462,6 +2474,7 @@
         <w:rPr>
           <w:rFonts w:ascii="Corbel" w:hAnsi="Corbel" w:cs="Segoe UI"/>
           <w:sz w:val="22"/>
+          <w:highlight w:val="green"/>
         </w:rPr>
         <w:t>along</w:t>
       </w:r>
@@ -2469,6 +2482,7 @@
         <w:rPr>
           <w:rFonts w:ascii="Corbel" w:hAnsi="Corbel" w:cs="Segoe UI"/>
           <w:sz w:val="22"/>
+          <w:highlight w:val="green"/>
         </w:rPr>
         <w:t xml:space="preserve"> the corridor. It stops when it encounters a ‘wall’ in front of it</w:t>
       </w:r>
@@ -2476,6 +2490,7 @@
         <w:rPr>
           <w:rFonts w:ascii="Corbel" w:hAnsi="Corbel" w:cs="Segoe UI"/>
           <w:sz w:val="22"/>
+          <w:highlight w:val="green"/>
         </w:rPr>
         <w:t xml:space="preserve"> (</w:t>
       </w:r>
@@ -2484,6 +2499,7 @@
         <w:rPr>
           <w:rFonts w:ascii="Corbel" w:hAnsi="Corbel" w:cs="Segoe UI"/>
           <w:sz w:val="22"/>
+          <w:highlight w:val="green"/>
         </w:rPr>
         <w:t>ie</w:t>
       </w:r>
@@ -2492,6 +2508,7 @@
         <w:rPr>
           <w:rFonts w:ascii="Corbel" w:hAnsi="Corbel" w:cs="Segoe UI"/>
           <w:sz w:val="22"/>
+          <w:highlight w:val="green"/>
         </w:rPr>
         <w:t xml:space="preserve"> comes to a corner).</w:t>
       </w:r>
@@ -3852,17 +3869,7 @@
           <w:sz w:val="22"/>
           <w:highlight w:val="yellow"/>
         </w:rPr>
-        <w:t xml:space="preserve"> main corridor. The</w:t>
-      </w:r>
-      <w:bookmarkStart w:id="0" w:name="_GoBack"/>
-      <w:bookmarkEnd w:id="0"/>
-      <w:r>
-        <w:rPr>
-          <w:rFonts w:ascii="Corbel" w:hAnsi="Corbel" w:cs="Segoe UI"/>
-          <w:sz w:val="22"/>
-          <w:highlight w:val="yellow"/>
-        </w:rPr>
-        <w:t xml:space="preserve">se instructions must be sent though, so that the robot knows it has passed those points. After the T-junction has been passed, the </w:t>
+        <w:t xml:space="preserve"> main corridor. These instructions must be sent though, so that the robot knows it has passed those points. After the T-junction has been passed, the </w:t>
       </w:r>
       <w:proofErr w:type="spellStart"/>
       <w:r>
@@ -6126,7 +6133,25 @@
             <w:rFonts w:ascii="Corbel" w:hAnsi="Corbel" w:cs="Segoe UI"/>
             <w:sz w:val="22"/>
           </w:rPr>
-          <w:t>http://andybrown.me.uk/2011/01/15/the-standard-template-library-stl-for-avr-with-c-streams/</w:t>
+          <w:t>http://andybrown.me.uk/2011/01/1</w:t>
+        </w:r>
+        <w:bookmarkStart w:id="0" w:name="_GoBack"/>
+        <w:bookmarkEnd w:id="0"/>
+        <w:r>
+          <w:rPr>
+            <w:rStyle w:val="Hyperlink"/>
+            <w:rFonts w:ascii="Corbel" w:hAnsi="Corbel" w:cs="Segoe UI"/>
+            <w:sz w:val="22"/>
+          </w:rPr>
+          <w:t>5</w:t>
+        </w:r>
+        <w:r>
+          <w:rPr>
+            <w:rStyle w:val="Hyperlink"/>
+            <w:rFonts w:ascii="Corbel" w:hAnsi="Corbel" w:cs="Segoe UI"/>
+            <w:sz w:val="22"/>
+          </w:rPr>
+          <w:t>/the-standard-template-library-stl-for-avr-with-c-streams/</w:t>
         </w:r>
       </w:hyperlink>
       <w:r>
@@ -10228,7 +10253,7 @@
 </file>
 
 <file path=customXml/itemProps1.xml><?xml version="1.0" encoding="utf-8"?>
-<ds:datastoreItem xmlns:ds="http://schemas.openxmlformats.org/officeDocument/2006/customXml" ds:itemID="{A50B94A1-6270-4D21-BF62-F422F02165E5}">
+<ds:datastoreItem xmlns:ds="http://schemas.openxmlformats.org/officeDocument/2006/customXml" ds:itemID="{61654514-DF64-4D77-9679-3A6DE8A58552}">
   <ds:schemaRefs>
     <ds:schemaRef ds:uri="http://schemas.openxmlformats.org/officeDocument/2006/bibliography"/>
   </ds:schemaRefs>

</xml_diff>

<commit_message>
Added room search code
The movement of the robot in the room search works however does not detect the objects due to the utlrasonic sesnor always returning 0.
</commit_message>
<xml_diff>
--- a/Assignment18_19.docx
+++ b/Assignment18_19.docx
@@ -2621,12 +2621,14 @@
         <w:rPr>
           <w:rFonts w:ascii="Corbel" w:hAnsi="Corbel" w:cs="Segoe UI"/>
           <w:sz w:val="22"/>
-        </w:rPr>
-      </w:pPr>
-      <w:r>
-        <w:rPr>
-          <w:rFonts w:ascii="Corbel" w:hAnsi="Corbel" w:cs="Segoe UI"/>
-          <w:sz w:val="22"/>
+          <w:highlight w:val="green"/>
+        </w:rPr>
+      </w:pPr>
+      <w:r>
+        <w:rPr>
+          <w:rFonts w:ascii="Corbel" w:hAnsi="Corbel" w:cs="Segoe UI"/>
+          <w:sz w:val="22"/>
+          <w:highlight w:val="green"/>
         </w:rPr>
         <w:t>S</w:t>
       </w:r>
@@ -2634,6 +2636,7 @@
         <w:rPr>
           <w:rFonts w:ascii="Corbel" w:hAnsi="Corbel" w:cs="Segoe UI"/>
           <w:sz w:val="22"/>
+          <w:highlight w:val="green"/>
         </w:rPr>
         <w:t>end</w:t>
       </w:r>
@@ -2641,6 +2644,7 @@
         <w:rPr>
           <w:rFonts w:ascii="Corbel" w:hAnsi="Corbel" w:cs="Segoe UI"/>
           <w:sz w:val="22"/>
+          <w:highlight w:val="green"/>
         </w:rPr>
         <w:t xml:space="preserve">ing </w:t>
       </w:r>
@@ -2648,6 +2652,7 @@
         <w:rPr>
           <w:rFonts w:ascii="Corbel" w:hAnsi="Corbel" w:cs="Segoe UI"/>
           <w:sz w:val="22"/>
+          <w:highlight w:val="green"/>
         </w:rPr>
         <w:t xml:space="preserve">a message using the </w:t>
       </w:r>
@@ -2656,6 +2661,7 @@
         <w:rPr>
           <w:rFonts w:ascii="Corbel" w:hAnsi="Corbel" w:cs="Segoe UI"/>
           <w:sz w:val="22"/>
+          <w:highlight w:val="green"/>
         </w:rPr>
         <w:t>xBee</w:t>
       </w:r>
@@ -2664,6 +2670,7 @@
         <w:rPr>
           <w:rFonts w:ascii="Corbel" w:hAnsi="Corbel" w:cs="Segoe UI"/>
           <w:sz w:val="22"/>
+          <w:highlight w:val="green"/>
         </w:rPr>
         <w:t xml:space="preserve"> </w:t>
       </w:r>
@@ -2671,6 +2678,7 @@
         <w:rPr>
           <w:rFonts w:ascii="Corbel" w:hAnsi="Corbel" w:cs="Segoe UI"/>
           <w:sz w:val="22"/>
+          <w:highlight w:val="green"/>
         </w:rPr>
         <w:t xml:space="preserve">indicating that fact. </w:t>
       </w:r>
@@ -2678,6 +2686,7 @@
         <w:rPr>
           <w:rFonts w:ascii="Corbel" w:hAnsi="Corbel" w:cs="Segoe UI"/>
           <w:sz w:val="22"/>
+          <w:highlight w:val="green"/>
         </w:rPr>
         <w:t xml:space="preserve">The messages received from the Zumo should appear in a text area in the GUI. </w:t>
       </w:r>
@@ -2693,14 +2702,14 @@
         <w:rPr>
           <w:rFonts w:ascii="Corbel" w:hAnsi="Corbel" w:cs="Segoe UI"/>
           <w:sz w:val="22"/>
-          <w:highlight w:val="yellow"/>
-        </w:rPr>
-      </w:pPr>
-      <w:r>
-        <w:rPr>
-          <w:rFonts w:ascii="Corbel" w:hAnsi="Corbel" w:cs="Segoe UI"/>
-          <w:sz w:val="22"/>
-          <w:highlight w:val="yellow"/>
+          <w:highlight w:val="green"/>
+        </w:rPr>
+      </w:pPr>
+      <w:r>
+        <w:rPr>
+          <w:rFonts w:ascii="Corbel" w:hAnsi="Corbel" w:cs="Segoe UI"/>
+          <w:sz w:val="22"/>
+          <w:highlight w:val="green"/>
         </w:rPr>
         <w:t>It then deactivates the</w:t>
       </w:r>
@@ -2708,7 +2717,7 @@
         <w:rPr>
           <w:rFonts w:ascii="Corbel" w:hAnsi="Corbel" w:cs="Segoe UI"/>
           <w:sz w:val="22"/>
-          <w:highlight w:val="yellow"/>
+          <w:highlight w:val="green"/>
         </w:rPr>
         <w:t xml:space="preserve"> autonomous</w:t>
       </w:r>
@@ -2716,7 +2725,7 @@
         <w:rPr>
           <w:rFonts w:ascii="Corbel" w:hAnsi="Corbel" w:cs="Segoe UI"/>
           <w:sz w:val="22"/>
-          <w:highlight w:val="yellow"/>
+          <w:highlight w:val="green"/>
         </w:rPr>
         <w:t xml:space="preserve"> behaviour</w:t>
       </w:r>
@@ -2724,7 +2733,7 @@
         <w:rPr>
           <w:rFonts w:ascii="Corbel" w:hAnsi="Corbel" w:cs="Segoe UI"/>
           <w:sz w:val="22"/>
-          <w:highlight w:val="yellow"/>
+          <w:highlight w:val="green"/>
         </w:rPr>
         <w:t xml:space="preserve"> from task 2</w:t>
       </w:r>
@@ -2732,7 +2741,7 @@
         <w:rPr>
           <w:rFonts w:ascii="Corbel" w:hAnsi="Corbel" w:cs="Segoe UI"/>
           <w:sz w:val="22"/>
-          <w:highlight w:val="yellow"/>
+          <w:highlight w:val="green"/>
         </w:rPr>
         <w:t xml:space="preserve"> </w:t>
       </w:r>
@@ -2740,7 +2749,7 @@
         <w:rPr>
           <w:rFonts w:ascii="Corbel" w:hAnsi="Corbel" w:cs="Segoe UI"/>
           <w:sz w:val="22"/>
-          <w:highlight w:val="yellow"/>
+          <w:highlight w:val="green"/>
         </w:rPr>
         <w:t>(</w:t>
       </w:r>
@@ -2748,7 +2757,7 @@
         <w:rPr>
           <w:rFonts w:ascii="Corbel" w:hAnsi="Corbel" w:cs="Segoe UI"/>
           <w:sz w:val="22"/>
-          <w:highlight w:val="yellow"/>
+          <w:highlight w:val="green"/>
         </w:rPr>
         <w:t xml:space="preserve">which is </w:t>
       </w:r>
@@ -2756,7 +2765,7 @@
         <w:rPr>
           <w:rFonts w:ascii="Corbel" w:hAnsi="Corbel" w:cs="Segoe UI"/>
           <w:sz w:val="22"/>
-          <w:highlight w:val="yellow"/>
+          <w:highlight w:val="green"/>
         </w:rPr>
         <w:t xml:space="preserve">keeping the </w:t>
       </w:r>
@@ -2764,7 +2773,7 @@
         <w:rPr>
           <w:rFonts w:ascii="Corbel" w:hAnsi="Corbel" w:cs="Segoe UI"/>
           <w:sz w:val="22"/>
-          <w:highlight w:val="yellow"/>
+          <w:highlight w:val="green"/>
         </w:rPr>
         <w:t>Zumo</w:t>
       </w:r>
@@ -2772,7 +2781,7 @@
         <w:rPr>
           <w:rFonts w:ascii="Corbel" w:hAnsi="Corbel" w:cs="Segoe UI"/>
           <w:sz w:val="22"/>
-          <w:highlight w:val="yellow"/>
+          <w:highlight w:val="green"/>
         </w:rPr>
         <w:t xml:space="preserve"> between the corridor walls</w:t>
       </w:r>
@@ -2780,7 +2789,7 @@
         <w:rPr>
           <w:rFonts w:ascii="Corbel" w:hAnsi="Corbel" w:cs="Segoe UI"/>
           <w:sz w:val="22"/>
-          <w:highlight w:val="yellow"/>
+          <w:highlight w:val="green"/>
         </w:rPr>
         <w:t>);</w:t>
       </w:r>
@@ -2788,7 +2797,7 @@
         <w:rPr>
           <w:rFonts w:ascii="Corbel" w:hAnsi="Corbel" w:cs="Segoe UI"/>
           <w:sz w:val="22"/>
-          <w:highlight w:val="yellow"/>
+          <w:highlight w:val="green"/>
         </w:rPr>
         <w:t xml:space="preserve"> </w:t>
       </w:r>
@@ -2796,7 +2805,7 @@
         <w:rPr>
           <w:rFonts w:ascii="Corbel" w:hAnsi="Corbel" w:cs="Segoe UI"/>
           <w:sz w:val="22"/>
-          <w:highlight w:val="yellow"/>
+          <w:highlight w:val="green"/>
         </w:rPr>
         <w:t>t</w:t>
       </w:r>
@@ -2804,7 +2813,7 @@
         <w:rPr>
           <w:rFonts w:ascii="Corbel" w:hAnsi="Corbel" w:cs="Segoe UI"/>
           <w:sz w:val="22"/>
-          <w:highlight w:val="yellow"/>
+          <w:highlight w:val="green"/>
         </w:rPr>
         <w:t xml:space="preserve">his </w:t>
       </w:r>
@@ -2812,7 +2821,7 @@
         <w:rPr>
           <w:rFonts w:ascii="Corbel" w:hAnsi="Corbel" w:cs="Segoe UI"/>
           <w:sz w:val="22"/>
-          <w:highlight w:val="yellow"/>
+          <w:highlight w:val="green"/>
         </w:rPr>
         <w:t>allow</w:t>
       </w:r>
@@ -2820,7 +2829,7 @@
         <w:rPr>
           <w:rFonts w:ascii="Corbel" w:hAnsi="Corbel" w:cs="Segoe UI"/>
           <w:sz w:val="22"/>
-          <w:highlight w:val="yellow"/>
+          <w:highlight w:val="green"/>
         </w:rPr>
         <w:t>s</w:t>
       </w:r>
@@ -2828,7 +2837,7 @@
         <w:rPr>
           <w:rFonts w:ascii="Corbel" w:hAnsi="Corbel" w:cs="Segoe UI"/>
           <w:sz w:val="22"/>
-          <w:highlight w:val="yellow"/>
+          <w:highlight w:val="green"/>
         </w:rPr>
         <w:t xml:space="preserve"> the (human) controller to turn the robot. </w:t>
       </w:r>
@@ -2836,7 +2845,7 @@
         <w:rPr>
           <w:rFonts w:ascii="Corbel" w:hAnsi="Corbel" w:cs="Segoe UI"/>
           <w:sz w:val="22"/>
-          <w:highlight w:val="yellow"/>
+          <w:highlight w:val="green"/>
         </w:rPr>
         <w:t>When that turn is complete, th</w:t>
       </w:r>
@@ -2844,7 +2853,7 @@
         <w:rPr>
           <w:rFonts w:ascii="Corbel" w:hAnsi="Corbel" w:cs="Segoe UI"/>
           <w:sz w:val="22"/>
-          <w:highlight w:val="yellow"/>
+          <w:highlight w:val="green"/>
         </w:rPr>
         <w:t xml:space="preserve">e </w:t>
       </w:r>
@@ -2852,7 +2861,7 @@
         <w:rPr>
           <w:rFonts w:ascii="Corbel" w:hAnsi="Corbel" w:cs="Segoe UI"/>
           <w:sz w:val="22"/>
-          <w:highlight w:val="yellow"/>
+          <w:highlight w:val="green"/>
         </w:rPr>
         <w:t>human navigator (you)</w:t>
       </w:r>
@@ -2860,7 +2869,7 @@
         <w:rPr>
           <w:rFonts w:ascii="Corbel" w:hAnsi="Corbel" w:cs="Segoe UI"/>
           <w:sz w:val="22"/>
-          <w:highlight w:val="yellow"/>
+          <w:highlight w:val="green"/>
         </w:rPr>
         <w:t xml:space="preserve"> signals that by sending another keypress (</w:t>
       </w:r>
@@ -2869,7 +2878,7 @@
         <w:rPr>
           <w:rFonts w:ascii="Corbel" w:hAnsi="Corbel" w:cs="Segoe UI"/>
           <w:sz w:val="22"/>
-          <w:highlight w:val="yellow"/>
+          <w:highlight w:val="green"/>
         </w:rPr>
         <w:t>eg</w:t>
       </w:r>
@@ -2878,7 +2887,7 @@
         <w:rPr>
           <w:rFonts w:ascii="Corbel" w:hAnsi="Corbel" w:cs="Segoe UI"/>
           <w:sz w:val="22"/>
-          <w:highlight w:val="yellow"/>
+          <w:highlight w:val="green"/>
         </w:rPr>
         <w:t xml:space="preserve"> 'C' or 'c' for complete)</w:t>
       </w:r>
@@ -2886,7 +2895,7 @@
         <w:rPr>
           <w:rFonts w:ascii="Corbel" w:hAnsi="Corbel" w:cs="Segoe UI"/>
           <w:sz w:val="22"/>
-          <w:highlight w:val="yellow"/>
+          <w:highlight w:val="green"/>
         </w:rPr>
         <w:t xml:space="preserve">. </w:t>
       </w:r>
@@ -2902,12 +2911,14 @@
         <w:rPr>
           <w:rFonts w:ascii="Corbel" w:hAnsi="Corbel" w:cs="Segoe UI"/>
           <w:sz w:val="22"/>
-        </w:rPr>
-      </w:pPr>
-      <w:r>
-        <w:rPr>
-          <w:rFonts w:ascii="Corbel" w:hAnsi="Corbel" w:cs="Segoe UI"/>
-          <w:sz w:val="22"/>
+          <w:highlight w:val="green"/>
+        </w:rPr>
+      </w:pPr>
+      <w:r>
+        <w:rPr>
+          <w:rFonts w:ascii="Corbel" w:hAnsi="Corbel" w:cs="Segoe UI"/>
+          <w:sz w:val="22"/>
+          <w:highlight w:val="green"/>
         </w:rPr>
         <w:t xml:space="preserve">This then reactivates the </w:t>
       </w:r>
@@ -2915,6 +2926,7 @@
         <w:rPr>
           <w:rFonts w:ascii="Corbel" w:hAnsi="Corbel" w:cs="Segoe UI"/>
           <w:sz w:val="22"/>
+          <w:highlight w:val="green"/>
         </w:rPr>
         <w:t xml:space="preserve">autonomous </w:t>
       </w:r>
@@ -2922,6 +2934,7 @@
         <w:rPr>
           <w:rFonts w:ascii="Corbel" w:hAnsi="Corbel" w:cs="Segoe UI"/>
           <w:sz w:val="22"/>
+          <w:highlight w:val="green"/>
         </w:rPr>
         <w:t>behaviour</w:t>
       </w:r>
@@ -2929,6 +2942,7 @@
         <w:rPr>
           <w:rFonts w:ascii="Corbel" w:hAnsi="Corbel" w:cs="Segoe UI"/>
           <w:sz w:val="22"/>
+          <w:highlight w:val="green"/>
         </w:rPr>
         <w:t xml:space="preserve"> </w:t>
       </w:r>
@@ -2936,6 +2950,7 @@
         <w:rPr>
           <w:rFonts w:ascii="Corbel" w:hAnsi="Corbel" w:cs="Segoe UI"/>
           <w:sz w:val="22"/>
+          <w:highlight w:val="green"/>
         </w:rPr>
         <w:t xml:space="preserve">of task 2, </w:t>
       </w:r>
@@ -2943,6 +2958,7 @@
         <w:rPr>
           <w:rFonts w:ascii="Corbel" w:hAnsi="Corbel" w:cs="Segoe UI"/>
           <w:sz w:val="22"/>
+          <w:highlight w:val="green"/>
         </w:rPr>
         <w:t>so that the Zumo can drive itself down the corridor again</w:t>
       </w:r>
@@ -2950,6 +2966,7 @@
         <w:rPr>
           <w:rFonts w:ascii="Corbel" w:hAnsi="Corbel" w:cs="Segoe UI"/>
           <w:sz w:val="22"/>
+          <w:highlight w:val="green"/>
         </w:rPr>
         <w:t>.</w:t>
       </w:r>
@@ -3388,7 +3405,17 @@
           <w:sz w:val="22"/>
           <w:highlight w:val="yellow"/>
         </w:rPr>
-        <w:t>an appropriate message should appear in the GUI</w:t>
+        <w:t>an appropriate message should appear in th</w:t>
+      </w:r>
+      <w:bookmarkStart w:id="0" w:name="_GoBack"/>
+      <w:bookmarkEnd w:id="0"/>
+      <w:r>
+        <w:rPr>
+          <w:rFonts w:ascii="Corbel" w:hAnsi="Corbel" w:cs="Segoe UI"/>
+          <w:sz w:val="22"/>
+          <w:highlight w:val="yellow"/>
+        </w:rPr>
+        <w:t>e GUI</w:t>
       </w:r>
       <w:r>
         <w:rPr>
@@ -6133,25 +6160,7 @@
             <w:rFonts w:ascii="Corbel" w:hAnsi="Corbel" w:cs="Segoe UI"/>
             <w:sz w:val="22"/>
           </w:rPr>
-          <w:t>http://andybrown.me.uk/2011/01/1</w:t>
-        </w:r>
-        <w:bookmarkStart w:id="0" w:name="_GoBack"/>
-        <w:bookmarkEnd w:id="0"/>
-        <w:r>
-          <w:rPr>
-            <w:rStyle w:val="Hyperlink"/>
-            <w:rFonts w:ascii="Corbel" w:hAnsi="Corbel" w:cs="Segoe UI"/>
-            <w:sz w:val="22"/>
-          </w:rPr>
-          <w:t>5</w:t>
-        </w:r>
-        <w:r>
-          <w:rPr>
-            <w:rStyle w:val="Hyperlink"/>
-            <w:rFonts w:ascii="Corbel" w:hAnsi="Corbel" w:cs="Segoe UI"/>
-            <w:sz w:val="22"/>
-          </w:rPr>
-          <w:t>/the-standard-template-library-stl-for-avr-with-c-streams/</w:t>
+          <w:t>http://andybrown.me.uk/2011/01/15/the-standard-template-library-stl-for-avr-with-c-streams/</w:t>
         </w:r>
       </w:hyperlink>
       <w:r>
@@ -10253,7 +10262,7 @@
 </file>
 
 <file path=customXml/itemProps1.xml><?xml version="1.0" encoding="utf-8"?>
-<ds:datastoreItem xmlns:ds="http://schemas.openxmlformats.org/officeDocument/2006/customXml" ds:itemID="{61654514-DF64-4D77-9679-3A6DE8A58552}">
+<ds:datastoreItem xmlns:ds="http://schemas.openxmlformats.org/officeDocument/2006/customXml" ds:itemID="{CD63B014-073E-493F-B4DC-81A3BF3756BD}">
   <ds:schemaRefs>
     <ds:schemaRef ds:uri="http://schemas.openxmlformats.org/officeDocument/2006/bibliography"/>
   </ds:schemaRefs>

</xml_diff>

<commit_message>
Added comments to the GUI code
</commit_message>
<xml_diff>
--- a/Assignment18_19.docx
+++ b/Assignment18_19.docx
@@ -2984,7 +2984,7 @@
           <w:rFonts w:ascii="Corbel" w:hAnsi="Corbel" w:cs="Segoe UI"/>
           <w:b/>
           <w:sz w:val="22"/>
-          <w:highlight w:val="yellow"/>
+          <w:highlight w:val="green"/>
         </w:rPr>
         <w:t xml:space="preserve">Task </w:t>
       </w:r>
@@ -2993,7 +2993,7 @@
           <w:rFonts w:ascii="Corbel" w:hAnsi="Corbel" w:cs="Segoe UI"/>
           <w:b/>
           <w:sz w:val="22"/>
-          <w:highlight w:val="yellow"/>
+          <w:highlight w:val="green"/>
         </w:rPr>
         <w:t>4</w:t>
       </w:r>
@@ -3002,7 +3002,7 @@
           <w:rFonts w:ascii="Corbel" w:hAnsi="Corbel" w:cs="Segoe UI"/>
           <w:b/>
           <w:sz w:val="22"/>
-          <w:highlight w:val="yellow"/>
+          <w:highlight w:val="green"/>
         </w:rPr>
         <w:t>:</w:t>
       </w:r>
@@ -3010,7 +3010,7 @@
         <w:rPr>
           <w:rFonts w:ascii="Corbel" w:hAnsi="Corbel" w:cs="Segoe UI"/>
           <w:sz w:val="22"/>
-          <w:highlight w:val="yellow"/>
+          <w:highlight w:val="green"/>
         </w:rPr>
         <w:t xml:space="preserve"> </w:t>
       </w:r>
@@ -3019,7 +3019,7 @@
           <w:rFonts w:ascii="Corbel" w:hAnsi="Corbel" w:cs="Segoe UI"/>
           <w:b/>
           <w:sz w:val="22"/>
-          <w:highlight w:val="yellow"/>
+          <w:highlight w:val="green"/>
         </w:rPr>
         <w:t xml:space="preserve">The </w:t>
       </w:r>
@@ -3029,7 +3029,7 @@
           <w:rFonts w:ascii="Corbel" w:hAnsi="Corbel" w:cs="Segoe UI"/>
           <w:b/>
           <w:sz w:val="22"/>
-          <w:highlight w:val="yellow"/>
+          <w:highlight w:val="green"/>
         </w:rPr>
         <w:t>Zumo</w:t>
       </w:r>
@@ -3039,7 +3039,7 @@
           <w:rFonts w:ascii="Corbel" w:hAnsi="Corbel" w:cs="Segoe UI"/>
           <w:b/>
           <w:sz w:val="22"/>
-          <w:highlight w:val="yellow"/>
+          <w:highlight w:val="green"/>
         </w:rPr>
         <w:t xml:space="preserve"> </w:t>
       </w:r>
@@ -3048,7 +3048,7 @@
           <w:rFonts w:ascii="Corbel" w:hAnsi="Corbel" w:cs="Segoe UI"/>
           <w:b/>
           <w:sz w:val="22"/>
-          <w:highlight w:val="yellow"/>
+          <w:highlight w:val="green"/>
         </w:rPr>
         <w:t>searches</w:t>
       </w:r>
@@ -3057,7 +3057,7 @@
           <w:rFonts w:ascii="Corbel" w:hAnsi="Corbel" w:cs="Segoe UI"/>
           <w:b/>
           <w:sz w:val="22"/>
-          <w:highlight w:val="yellow"/>
+          <w:highlight w:val="green"/>
         </w:rPr>
         <w:t xml:space="preserve"> a room</w:t>
       </w:r>
@@ -3065,7 +3065,7 @@
         <w:rPr>
           <w:rFonts w:ascii="Corbel" w:hAnsi="Corbel" w:cs="Segoe UI"/>
           <w:sz w:val="22"/>
-          <w:highlight w:val="yellow"/>
+          <w:highlight w:val="green"/>
         </w:rPr>
         <w:t xml:space="preserve">. </w:t>
       </w:r>
@@ -3073,7 +3073,7 @@
         <w:rPr>
           <w:rFonts w:ascii="Corbel" w:hAnsi="Corbel" w:cs="Segoe UI"/>
           <w:sz w:val="22"/>
-          <w:highlight w:val="yellow"/>
+          <w:highlight w:val="green"/>
         </w:rPr>
         <w:br/>
       </w:r>
@@ -3081,7 +3081,7 @@
         <w:rPr>
           <w:rFonts w:ascii="Corbel" w:hAnsi="Corbel" w:cs="Segoe UI"/>
           <w:sz w:val="22"/>
-          <w:highlight w:val="yellow"/>
+          <w:highlight w:val="green"/>
         </w:rPr>
         <w:t xml:space="preserve">The (human) </w:t>
       </w:r>
@@ -3089,7 +3089,7 @@
         <w:rPr>
           <w:rFonts w:ascii="Corbel" w:hAnsi="Corbel" w:cs="Segoe UI"/>
           <w:sz w:val="22"/>
-          <w:highlight w:val="yellow"/>
+          <w:highlight w:val="green"/>
         </w:rPr>
         <w:t>navigator</w:t>
       </w:r>
@@ -3097,7 +3097,7 @@
         <w:rPr>
           <w:rFonts w:ascii="Corbel" w:hAnsi="Corbel" w:cs="Segoe UI"/>
           <w:sz w:val="22"/>
-          <w:highlight w:val="yellow"/>
+          <w:highlight w:val="green"/>
         </w:rPr>
         <w:t xml:space="preserve"> will</w:t>
       </w:r>
@@ -3105,7 +3105,7 @@
         <w:rPr>
           <w:rFonts w:ascii="Corbel" w:hAnsi="Corbel" w:cs="Segoe UI"/>
           <w:sz w:val="22"/>
-          <w:highlight w:val="yellow"/>
+          <w:highlight w:val="green"/>
         </w:rPr>
         <w:t xml:space="preserve"> </w:t>
       </w:r>
@@ -3113,7 +3113,7 @@
         <w:rPr>
           <w:rFonts w:ascii="Corbel" w:hAnsi="Corbel" w:cs="Segoe UI"/>
           <w:sz w:val="22"/>
-          <w:highlight w:val="yellow"/>
+          <w:highlight w:val="green"/>
         </w:rPr>
         <w:t xml:space="preserve">first </w:t>
       </w:r>
@@ -3121,7 +3121,7 @@
         <w:rPr>
           <w:rFonts w:ascii="Corbel" w:hAnsi="Corbel" w:cs="Segoe UI"/>
           <w:sz w:val="22"/>
-          <w:highlight w:val="yellow"/>
+          <w:highlight w:val="green"/>
         </w:rPr>
         <w:t xml:space="preserve">stop the robot </w:t>
       </w:r>
@@ -3129,7 +3129,7 @@
         <w:rPr>
           <w:rFonts w:ascii="Corbel" w:hAnsi="Corbel" w:cs="Segoe UI"/>
           <w:sz w:val="22"/>
-          <w:highlight w:val="yellow"/>
+          <w:highlight w:val="green"/>
         </w:rPr>
         <w:t>(</w:t>
       </w:r>
@@ -3137,7 +3137,7 @@
         <w:rPr>
           <w:rFonts w:ascii="Corbel" w:hAnsi="Corbel" w:cs="Segoe UI"/>
           <w:sz w:val="22"/>
-          <w:highlight w:val="yellow"/>
+          <w:highlight w:val="green"/>
         </w:rPr>
         <w:t>outside the room</w:t>
       </w:r>
@@ -3145,7 +3145,7 @@
         <w:rPr>
           <w:rFonts w:ascii="Corbel" w:hAnsi="Corbel" w:cs="Segoe UI"/>
           <w:sz w:val="22"/>
-          <w:highlight w:val="yellow"/>
+          <w:highlight w:val="green"/>
         </w:rPr>
         <w:t>)</w:t>
       </w:r>
@@ -3153,7 +3153,7 @@
         <w:rPr>
           <w:rFonts w:ascii="Corbel" w:hAnsi="Corbel" w:cs="Segoe UI"/>
           <w:sz w:val="22"/>
-          <w:highlight w:val="yellow"/>
+          <w:highlight w:val="green"/>
         </w:rPr>
         <w:t xml:space="preserve"> </w:t>
       </w:r>
@@ -3161,7 +3161,7 @@
         <w:rPr>
           <w:rFonts w:ascii="Corbel" w:hAnsi="Corbel" w:cs="Segoe UI"/>
           <w:sz w:val="22"/>
-          <w:highlight w:val="yellow"/>
+          <w:highlight w:val="green"/>
         </w:rPr>
         <w:t xml:space="preserve">and then </w:t>
       </w:r>
@@ -3169,7 +3169,7 @@
         <w:rPr>
           <w:rFonts w:ascii="Corbel" w:hAnsi="Corbel" w:cs="Segoe UI"/>
           <w:sz w:val="22"/>
-          <w:highlight w:val="yellow"/>
+          <w:highlight w:val="green"/>
         </w:rPr>
         <w:t>signal that the robot is</w:t>
       </w:r>
@@ -3177,7 +3177,7 @@
         <w:rPr>
           <w:rFonts w:ascii="Corbel" w:hAnsi="Corbel" w:cs="Segoe UI"/>
           <w:sz w:val="22"/>
-          <w:highlight w:val="yellow"/>
+          <w:highlight w:val="green"/>
         </w:rPr>
         <w:t xml:space="preserve"> about to enter a room by sending an appropriate </w:t>
       </w:r>
@@ -3185,7 +3185,7 @@
         <w:rPr>
           <w:rFonts w:ascii="Corbel" w:hAnsi="Corbel" w:cs="Segoe UI"/>
           <w:sz w:val="22"/>
-          <w:highlight w:val="yellow"/>
+          <w:highlight w:val="green"/>
         </w:rPr>
         <w:t xml:space="preserve">button </w:t>
       </w:r>
@@ -3193,7 +3193,7 @@
         <w:rPr>
           <w:rFonts w:ascii="Corbel" w:hAnsi="Corbel" w:cs="Segoe UI"/>
           <w:sz w:val="22"/>
-          <w:highlight w:val="yellow"/>
+          <w:highlight w:val="green"/>
         </w:rPr>
         <w:t>press</w:t>
       </w:r>
@@ -3201,7 +3201,7 @@
         <w:rPr>
           <w:rFonts w:ascii="Corbel" w:hAnsi="Corbel" w:cs="Segoe UI"/>
           <w:sz w:val="22"/>
-          <w:highlight w:val="yellow"/>
+          <w:highlight w:val="green"/>
         </w:rPr>
         <w:t xml:space="preserve"> or text field data</w:t>
       </w:r>
@@ -3209,7 +3209,7 @@
         <w:rPr>
           <w:rFonts w:ascii="Corbel" w:hAnsi="Corbel" w:cs="Segoe UI"/>
           <w:sz w:val="22"/>
-          <w:highlight w:val="yellow"/>
+          <w:highlight w:val="green"/>
         </w:rPr>
         <w:t xml:space="preserve"> (</w:t>
       </w:r>
@@ -3218,7 +3218,7 @@
         <w:rPr>
           <w:rFonts w:ascii="Corbel" w:hAnsi="Corbel" w:cs="Segoe UI"/>
           <w:sz w:val="22"/>
-          <w:highlight w:val="yellow"/>
+          <w:highlight w:val="green"/>
         </w:rPr>
         <w:t>eg</w:t>
       </w:r>
@@ -3226,7 +3226,7 @@
         <w:rPr>
           <w:rFonts w:ascii="Corbel" w:hAnsi="Corbel" w:cs="Segoe UI"/>
           <w:sz w:val="22"/>
-          <w:highlight w:val="yellow"/>
+          <w:highlight w:val="green"/>
         </w:rPr>
         <w:t>.</w:t>
       </w:r>
@@ -3235,7 +3235,7 @@
         <w:rPr>
           <w:rFonts w:ascii="Corbel" w:hAnsi="Corbel" w:cs="Segoe UI"/>
           <w:sz w:val="22"/>
-          <w:highlight w:val="yellow"/>
+          <w:highlight w:val="green"/>
         </w:rPr>
         <w:t xml:space="preserve"> “Ro” for room and 'R' or </w:t>
       </w:r>
@@ -3243,7 +3243,7 @@
         <w:rPr>
           <w:rFonts w:ascii="Corbel" w:hAnsi="Corbel" w:cs="Segoe UI"/>
           <w:sz w:val="22"/>
-          <w:highlight w:val="yellow"/>
+          <w:highlight w:val="green"/>
         </w:rPr>
         <w:t>‘L’</w:t>
       </w:r>
@@ -3251,7 +3251,7 @@
         <w:rPr>
           <w:rFonts w:ascii="Corbel" w:hAnsi="Corbel" w:cs="Segoe UI"/>
           <w:sz w:val="22"/>
-          <w:highlight w:val="yellow"/>
+          <w:highlight w:val="green"/>
         </w:rPr>
         <w:t xml:space="preserve"> for right/left</w:t>
       </w:r>
@@ -3259,7 +3259,7 @@
         <w:rPr>
           <w:rFonts w:ascii="Corbel" w:hAnsi="Corbel" w:cs="Segoe UI"/>
           <w:sz w:val="22"/>
-          <w:highlight w:val="yellow"/>
+          <w:highlight w:val="green"/>
         </w:rPr>
         <w:t>)</w:t>
       </w:r>
@@ -3267,7 +3267,7 @@
         <w:rPr>
           <w:rFonts w:ascii="Corbel" w:hAnsi="Corbel" w:cs="Segoe UI"/>
           <w:sz w:val="22"/>
-          <w:highlight w:val="yellow"/>
+          <w:highlight w:val="green"/>
         </w:rPr>
         <w:t>.</w:t>
       </w:r>
@@ -3275,7 +3275,7 @@
         <w:rPr>
           <w:rFonts w:ascii="Corbel" w:hAnsi="Corbel" w:cs="Segoe UI"/>
           <w:sz w:val="22"/>
-          <w:highlight w:val="yellow"/>
+          <w:highlight w:val="green"/>
         </w:rPr>
         <w:t xml:space="preserve"> </w:t>
       </w:r>
@@ -3283,7 +3283,7 @@
         <w:rPr>
           <w:rFonts w:ascii="Corbel" w:hAnsi="Corbel" w:cs="Segoe UI"/>
           <w:sz w:val="22"/>
-          <w:highlight w:val="yellow"/>
+          <w:highlight w:val="green"/>
         </w:rPr>
         <w:t>T</w:t>
       </w:r>
@@ -3291,7 +3291,7 @@
         <w:rPr>
           <w:rFonts w:ascii="Corbel" w:hAnsi="Corbel" w:cs="Segoe UI"/>
           <w:sz w:val="22"/>
-          <w:highlight w:val="yellow"/>
+          <w:highlight w:val="green"/>
         </w:rPr>
         <w:t xml:space="preserve">hey will then </w:t>
       </w:r>
@@ -3299,7 +3299,7 @@
         <w:rPr>
           <w:rFonts w:ascii="Corbel" w:hAnsi="Corbel" w:cs="Segoe UI"/>
           <w:sz w:val="22"/>
-          <w:highlight w:val="yellow"/>
+          <w:highlight w:val="green"/>
         </w:rPr>
         <w:t>turn</w:t>
       </w:r>
@@ -3307,7 +3307,7 @@
         <w:rPr>
           <w:rFonts w:ascii="Corbel" w:hAnsi="Corbel" w:cs="Segoe UI"/>
           <w:sz w:val="22"/>
-          <w:highlight w:val="yellow"/>
+          <w:highlight w:val="green"/>
         </w:rPr>
         <w:t xml:space="preserve"> the robot </w:t>
       </w:r>
@@ -3315,7 +3315,7 @@
         <w:rPr>
           <w:rFonts w:ascii="Corbel" w:hAnsi="Corbel" w:cs="Segoe UI"/>
           <w:sz w:val="22"/>
-          <w:highlight w:val="yellow"/>
+          <w:highlight w:val="green"/>
         </w:rPr>
         <w:t>towards</w:t>
       </w:r>
@@ -3323,7 +3323,7 @@
         <w:rPr>
           <w:rFonts w:ascii="Corbel" w:hAnsi="Corbel" w:cs="Segoe UI"/>
           <w:sz w:val="22"/>
-          <w:highlight w:val="yellow"/>
+          <w:highlight w:val="green"/>
         </w:rPr>
         <w:t xml:space="preserve"> the room</w:t>
       </w:r>
@@ -3331,7 +3331,7 @@
         <w:rPr>
           <w:rFonts w:ascii="Corbel" w:hAnsi="Corbel" w:cs="Segoe UI"/>
           <w:sz w:val="22"/>
-          <w:highlight w:val="yellow"/>
+          <w:highlight w:val="green"/>
         </w:rPr>
         <w:t>.</w:t>
       </w:r>
@@ -3339,7 +3339,7 @@
         <w:rPr>
           <w:rFonts w:ascii="Corbel" w:hAnsi="Corbel" w:cs="Segoe UI"/>
           <w:sz w:val="22"/>
-          <w:highlight w:val="yellow"/>
+          <w:highlight w:val="green"/>
         </w:rPr>
         <w:t xml:space="preserve"> T</w:t>
       </w:r>
@@ -3347,7 +3347,7 @@
         <w:rPr>
           <w:rFonts w:ascii="Corbel" w:hAnsi="Corbel" w:cs="Segoe UI"/>
           <w:sz w:val="22"/>
-          <w:highlight w:val="yellow"/>
+          <w:highlight w:val="green"/>
         </w:rPr>
         <w:t xml:space="preserve">he </w:t>
       </w:r>
@@ -3355,7 +3355,7 @@
         <w:rPr>
           <w:rFonts w:ascii="Corbel" w:hAnsi="Corbel" w:cs="Segoe UI"/>
           <w:sz w:val="22"/>
-          <w:highlight w:val="yellow"/>
+          <w:highlight w:val="green"/>
         </w:rPr>
         <w:t>Zumo</w:t>
       </w:r>
@@ -3363,7 +3363,7 @@
         <w:rPr>
           <w:rFonts w:ascii="Corbel" w:hAnsi="Corbel" w:cs="Segoe UI"/>
           <w:sz w:val="22"/>
-          <w:highlight w:val="yellow"/>
+          <w:highlight w:val="green"/>
         </w:rPr>
         <w:t xml:space="preserve"> should recognise</w:t>
       </w:r>
@@ -3371,7 +3371,7 @@
         <w:rPr>
           <w:rFonts w:ascii="Corbel" w:hAnsi="Corbel" w:cs="Segoe UI"/>
           <w:sz w:val="22"/>
-          <w:highlight w:val="yellow"/>
+          <w:highlight w:val="green"/>
         </w:rPr>
         <w:t xml:space="preserve"> </w:t>
       </w:r>
@@ -3379,7 +3379,7 @@
         <w:rPr>
           <w:rFonts w:ascii="Corbel" w:hAnsi="Corbel" w:cs="Segoe UI"/>
           <w:sz w:val="22"/>
-          <w:highlight w:val="yellow"/>
+          <w:highlight w:val="green"/>
         </w:rPr>
         <w:t>this</w:t>
       </w:r>
@@ -3387,7 +3387,7 @@
         <w:rPr>
           <w:rFonts w:ascii="Corbel" w:hAnsi="Corbel" w:cs="Segoe UI"/>
           <w:sz w:val="22"/>
-          <w:highlight w:val="yellow"/>
+          <w:highlight w:val="green"/>
         </w:rPr>
         <w:t xml:space="preserve"> behaviour</w:t>
       </w:r>
@@ -3395,7 +3395,7 @@
         <w:rPr>
           <w:rFonts w:ascii="Corbel" w:hAnsi="Corbel" w:cs="Segoe UI"/>
           <w:sz w:val="22"/>
-          <w:highlight w:val="yellow"/>
+          <w:highlight w:val="green"/>
         </w:rPr>
         <w:t xml:space="preserve"> and </w:t>
       </w:r>
@@ -3403,9 +3403,163 @@
         <w:rPr>
           <w:rFonts w:ascii="Corbel" w:hAnsi="Corbel" w:cs="Segoe UI"/>
           <w:sz w:val="22"/>
-          <w:highlight w:val="yellow"/>
-        </w:rPr>
-        <w:t>an appropriate message should appear in th</w:t>
+          <w:highlight w:val="green"/>
+        </w:rPr>
+        <w:t>an appropriate message should appear in the GUI</w:t>
+      </w:r>
+      <w:r>
+        <w:rPr>
+          <w:rFonts w:ascii="Corbel" w:hAnsi="Corbel" w:cs="Segoe UI"/>
+          <w:sz w:val="22"/>
+          <w:highlight w:val="green"/>
+        </w:rPr>
+        <w:t xml:space="preserve">, </w:t>
+      </w:r>
+      <w:r>
+        <w:rPr>
+          <w:rFonts w:ascii="Corbel" w:hAnsi="Corbel" w:cs="Segoe UI"/>
+          <w:sz w:val="22"/>
+          <w:highlight w:val="green"/>
+        </w:rPr>
+        <w:t>giv</w:t>
+      </w:r>
+      <w:r>
+        <w:rPr>
+          <w:rFonts w:ascii="Corbel" w:hAnsi="Corbel" w:cs="Segoe UI"/>
+          <w:sz w:val="22"/>
+          <w:highlight w:val="green"/>
+        </w:rPr>
+        <w:t>ing</w:t>
+      </w:r>
+      <w:r>
+        <w:rPr>
+          <w:rFonts w:ascii="Corbel" w:hAnsi="Corbel" w:cs="Segoe UI"/>
+          <w:sz w:val="22"/>
+          <w:highlight w:val="green"/>
+        </w:rPr>
+        <w:t xml:space="preserve"> </w:t>
+      </w:r>
+      <w:r>
+        <w:rPr>
+          <w:rFonts w:ascii="Corbel" w:hAnsi="Corbel" w:cs="Segoe UI"/>
+          <w:sz w:val="22"/>
+          <w:highlight w:val="green"/>
+        </w:rPr>
+        <w:t>that</w:t>
+      </w:r>
+      <w:r>
+        <w:rPr>
+          <w:rFonts w:ascii="Corbel" w:hAnsi="Corbel" w:cs="Segoe UI"/>
+          <w:sz w:val="22"/>
+          <w:highlight w:val="green"/>
+        </w:rPr>
+        <w:t xml:space="preserve"> room a number and identify</w:t>
+      </w:r>
+      <w:r>
+        <w:rPr>
+          <w:rFonts w:ascii="Corbel" w:hAnsi="Corbel" w:cs="Segoe UI"/>
+          <w:sz w:val="22"/>
+          <w:highlight w:val="green"/>
+        </w:rPr>
+        <w:t xml:space="preserve">ing </w:t>
+      </w:r>
+      <w:r>
+        <w:rPr>
+          <w:rFonts w:ascii="Corbel" w:hAnsi="Corbel" w:cs="Segoe UI"/>
+          <w:sz w:val="22"/>
+          <w:highlight w:val="green"/>
+        </w:rPr>
+        <w:t>whether the room is on the left or right of the</w:t>
+      </w:r>
+      <w:r>
+        <w:rPr>
+          <w:rFonts w:ascii="Corbel" w:hAnsi="Corbel" w:cs="Segoe UI"/>
+          <w:sz w:val="22"/>
+          <w:highlight w:val="green"/>
+        </w:rPr>
+        <w:t xml:space="preserve"> </w:t>
+      </w:r>
+      <w:r>
+        <w:rPr>
+          <w:rFonts w:ascii="Corbel" w:hAnsi="Corbel" w:cs="Segoe UI"/>
+          <w:sz w:val="22"/>
+          <w:highlight w:val="green"/>
+        </w:rPr>
+        <w:t>corridor.</w:t>
+      </w:r>
+      <w:r>
+        <w:rPr>
+          <w:rFonts w:ascii="Corbel" w:hAnsi="Corbel" w:cs="Segoe UI"/>
+          <w:sz w:val="22"/>
+          <w:highlight w:val="green"/>
+        </w:rPr>
+        <w:t xml:space="preserve"> The </w:t>
+      </w:r>
+      <w:r>
+        <w:rPr>
+          <w:rFonts w:ascii="Corbel" w:hAnsi="Corbel" w:cs="Segoe UI"/>
+          <w:sz w:val="22"/>
+          <w:highlight w:val="green"/>
+        </w:rPr>
+        <w:t>Zumo</w:t>
+      </w:r>
+      <w:r>
+        <w:rPr>
+          <w:rFonts w:ascii="Corbel" w:hAnsi="Corbel" w:cs="Segoe UI"/>
+          <w:sz w:val="22"/>
+          <w:highlight w:val="green"/>
+        </w:rPr>
+        <w:t xml:space="preserve"> should also record that information.</w:t>
+      </w:r>
+      <w:r>
+        <w:rPr>
+          <w:rFonts w:ascii="Corbel" w:hAnsi="Corbel" w:cs="Segoe UI"/>
+          <w:sz w:val="22"/>
+          <w:highlight w:val="green"/>
+        </w:rPr>
+        <w:t xml:space="preserve"> The </w:t>
+      </w:r>
+      <w:proofErr w:type="spellStart"/>
+      <w:r>
+        <w:rPr>
+          <w:rFonts w:ascii="Corbel" w:hAnsi="Corbel" w:cs="Segoe UI"/>
+          <w:sz w:val="22"/>
+          <w:highlight w:val="green"/>
+        </w:rPr>
+        <w:t>Zumo</w:t>
+      </w:r>
+      <w:proofErr w:type="spellEnd"/>
+      <w:r>
+        <w:rPr>
+          <w:rFonts w:ascii="Corbel" w:hAnsi="Corbel" w:cs="Segoe UI"/>
+          <w:sz w:val="22"/>
+          <w:highlight w:val="green"/>
+        </w:rPr>
+        <w:t xml:space="preserve"> should </w:t>
+      </w:r>
+      <w:r>
+        <w:rPr>
+          <w:rFonts w:ascii="Corbel" w:hAnsi="Corbel" w:cs="Segoe UI"/>
+          <w:sz w:val="22"/>
+          <w:highlight w:val="green"/>
+        </w:rPr>
+        <w:t>then (autonomously)</w:t>
+      </w:r>
+      <w:r>
+        <w:rPr>
+          <w:rFonts w:ascii="Corbel" w:hAnsi="Corbel" w:cs="Segoe UI"/>
+          <w:sz w:val="22"/>
+          <w:highlight w:val="green"/>
+        </w:rPr>
+        <w:t xml:space="preserve"> move into </w:t>
+      </w:r>
+      <w:r>
+        <w:rPr>
+          <w:rFonts w:ascii="Corbel" w:hAnsi="Corbel" w:cs="Segoe UI"/>
+          <w:sz w:val="22"/>
+          <w:highlight w:val="green"/>
+        </w:rPr>
+        <w:t>th</w:t>
       </w:r>
       <w:bookmarkStart w:id="0" w:name="_GoBack"/>
       <w:bookmarkEnd w:id="0"/>
@@ -3413,39 +3567,15 @@
         <w:rPr>
           <w:rFonts w:ascii="Corbel" w:hAnsi="Corbel" w:cs="Segoe UI"/>
           <w:sz w:val="22"/>
-          <w:highlight w:val="yellow"/>
-        </w:rPr>
-        <w:t>e GUI</w:t>
-      </w:r>
-      <w:r>
-        <w:rPr>
-          <w:rFonts w:ascii="Corbel" w:hAnsi="Corbel" w:cs="Segoe UI"/>
-          <w:sz w:val="22"/>
-          <w:highlight w:val="yellow"/>
-        </w:rPr>
-        <w:t xml:space="preserve">, </w:t>
-      </w:r>
-      <w:r>
-        <w:rPr>
-          <w:rFonts w:ascii="Corbel" w:hAnsi="Corbel" w:cs="Segoe UI"/>
-          <w:sz w:val="22"/>
-          <w:highlight w:val="yellow"/>
-        </w:rPr>
-        <w:t>giv</w:t>
-      </w:r>
-      <w:r>
-        <w:rPr>
-          <w:rFonts w:ascii="Corbel" w:hAnsi="Corbel" w:cs="Segoe UI"/>
-          <w:sz w:val="22"/>
-          <w:highlight w:val="yellow"/>
-        </w:rPr>
-        <w:t>ing</w:t>
-      </w:r>
-      <w:r>
-        <w:rPr>
-          <w:rFonts w:ascii="Corbel" w:hAnsi="Corbel" w:cs="Segoe UI"/>
-          <w:sz w:val="22"/>
-          <w:highlight w:val="yellow"/>
+          <w:highlight w:val="green"/>
+        </w:rPr>
+        <w:t>e</w:t>
+      </w:r>
+      <w:r>
+        <w:rPr>
+          <w:rFonts w:ascii="Corbel" w:hAnsi="Corbel" w:cs="Segoe UI"/>
+          <w:sz w:val="22"/>
+          <w:highlight w:val="green"/>
         </w:rPr>
         <w:t xml:space="preserve"> </w:t>
       </w:r>
@@ -3453,63 +3583,97 @@
         <w:rPr>
           <w:rFonts w:ascii="Corbel" w:hAnsi="Corbel" w:cs="Segoe UI"/>
           <w:sz w:val="22"/>
-          <w:highlight w:val="yellow"/>
-        </w:rPr>
-        <w:t>that</w:t>
-      </w:r>
-      <w:r>
-        <w:rPr>
-          <w:rFonts w:ascii="Corbel" w:hAnsi="Corbel" w:cs="Segoe UI"/>
-          <w:sz w:val="22"/>
-          <w:highlight w:val="yellow"/>
-        </w:rPr>
-        <w:t xml:space="preserve"> room a number and identify</w:t>
-      </w:r>
-      <w:r>
-        <w:rPr>
-          <w:rFonts w:ascii="Corbel" w:hAnsi="Corbel" w:cs="Segoe UI"/>
-          <w:sz w:val="22"/>
-          <w:highlight w:val="yellow"/>
-        </w:rPr>
-        <w:t xml:space="preserve">ing </w:t>
-      </w:r>
-      <w:r>
-        <w:rPr>
-          <w:rFonts w:ascii="Corbel" w:hAnsi="Corbel" w:cs="Segoe UI"/>
-          <w:sz w:val="22"/>
-          <w:highlight w:val="yellow"/>
-        </w:rPr>
-        <w:t>whether the room is on the left or right of the</w:t>
-      </w:r>
-      <w:r>
-        <w:rPr>
-          <w:rFonts w:ascii="Corbel" w:hAnsi="Corbel" w:cs="Segoe UI"/>
-          <w:sz w:val="22"/>
-          <w:highlight w:val="yellow"/>
-        </w:rPr>
-        <w:t xml:space="preserve"> </w:t>
-      </w:r>
-      <w:r>
-        <w:rPr>
-          <w:rFonts w:ascii="Corbel" w:hAnsi="Corbel" w:cs="Segoe UI"/>
-          <w:sz w:val="22"/>
-          <w:highlight w:val="yellow"/>
-        </w:rPr>
-        <w:t>corridor.</w:t>
-      </w:r>
-      <w:r>
-        <w:rPr>
-          <w:rFonts w:ascii="Corbel" w:hAnsi="Corbel" w:cs="Segoe UI"/>
-          <w:sz w:val="22"/>
-          <w:highlight w:val="yellow"/>
-        </w:rPr>
-        <w:t xml:space="preserve"> The </w:t>
-      </w:r>
-      <w:r>
-        <w:rPr>
-          <w:rFonts w:ascii="Corbel" w:hAnsi="Corbel" w:cs="Segoe UI"/>
-          <w:sz w:val="22"/>
-          <w:highlight w:val="yellow"/>
+          <w:highlight w:val="green"/>
+        </w:rPr>
+        <w:t>room a short way and then stop to perform a scan</w:t>
+      </w:r>
+      <w:r>
+        <w:rPr>
+          <w:rFonts w:ascii="Corbel" w:hAnsi="Corbel" w:cs="Segoe UI"/>
+          <w:sz w:val="22"/>
+          <w:highlight w:val="green"/>
+        </w:rPr>
+        <w:t xml:space="preserve"> of the room, </w:t>
+      </w:r>
+      <w:r>
+        <w:rPr>
+          <w:rFonts w:ascii="Corbel" w:hAnsi="Corbel" w:cs="Segoe UI"/>
+          <w:sz w:val="22"/>
+          <w:highlight w:val="green"/>
+        </w:rPr>
+        <w:t>using the U/s sensor</w:t>
+      </w:r>
+      <w:r>
+        <w:rPr>
+          <w:rFonts w:ascii="Corbel" w:hAnsi="Corbel" w:cs="Segoe UI"/>
+          <w:sz w:val="22"/>
+          <w:highlight w:val="green"/>
+        </w:rPr>
+        <w:t>,</w:t>
+      </w:r>
+      <w:r>
+        <w:rPr>
+          <w:rFonts w:ascii="Corbel" w:hAnsi="Corbel" w:cs="Segoe UI"/>
+          <w:sz w:val="22"/>
+          <w:highlight w:val="green"/>
+        </w:rPr>
+        <w:t xml:space="preserve"> for object</w:t>
+      </w:r>
+      <w:r>
+        <w:rPr>
+          <w:rFonts w:ascii="Corbel" w:hAnsi="Corbel" w:cs="Segoe UI"/>
+          <w:sz w:val="22"/>
+          <w:highlight w:val="green"/>
+        </w:rPr>
+        <w:t>s</w:t>
+      </w:r>
+      <w:r>
+        <w:rPr>
+          <w:rFonts w:ascii="Corbel" w:hAnsi="Corbel" w:cs="Segoe UI"/>
+          <w:sz w:val="22"/>
+          <w:highlight w:val="green"/>
+        </w:rPr>
+        <w:t xml:space="preserve">. </w:t>
+      </w:r>
+      <w:r>
+        <w:rPr>
+          <w:rFonts w:ascii="Corbel" w:hAnsi="Corbel" w:cs="Segoe UI"/>
+          <w:sz w:val="22"/>
+          <w:highlight w:val="green"/>
+        </w:rPr>
+        <w:t xml:space="preserve">If an object is detected, the Zumo reports that back using the </w:t>
+      </w:r>
+      <w:proofErr w:type="spellStart"/>
+      <w:r>
+        <w:rPr>
+          <w:rFonts w:ascii="Corbel" w:hAnsi="Corbel" w:cs="Segoe UI"/>
+          <w:sz w:val="22"/>
+          <w:highlight w:val="green"/>
+        </w:rPr>
+        <w:t>xBee</w:t>
+      </w:r>
+      <w:proofErr w:type="spellEnd"/>
+      <w:r>
+        <w:rPr>
+          <w:rFonts w:ascii="Corbel" w:hAnsi="Corbel" w:cs="Segoe UI"/>
+          <w:sz w:val="22"/>
+          <w:highlight w:val="green"/>
+        </w:rPr>
+        <w:t xml:space="preserve"> link. This report needs to be seen inside the GUI you have created.  The Zumo/message should identify which room the object is in. After</w:t>
+      </w:r>
+      <w:r>
+        <w:rPr>
+          <w:rFonts w:ascii="Corbel" w:hAnsi="Corbel" w:cs="Segoe UI"/>
+          <w:sz w:val="22"/>
+          <w:highlight w:val="green"/>
+        </w:rPr>
+        <w:t xml:space="preserve"> the scan is complete, the </w:t>
+      </w:r>
+      <w:r>
+        <w:rPr>
+          <w:rFonts w:ascii="Corbel" w:hAnsi="Corbel" w:cs="Segoe UI"/>
+          <w:sz w:val="22"/>
+          <w:highlight w:val="green"/>
         </w:rPr>
         <w:t>Zumo</w:t>
       </w:r>
@@ -3517,171 +3681,7 @@
         <w:rPr>
           <w:rFonts w:ascii="Corbel" w:hAnsi="Corbel" w:cs="Segoe UI"/>
           <w:sz w:val="22"/>
-          <w:highlight w:val="yellow"/>
-        </w:rPr>
-        <w:t xml:space="preserve"> should also record that information.</w:t>
-      </w:r>
-      <w:r>
-        <w:rPr>
-          <w:rFonts w:ascii="Corbel" w:hAnsi="Corbel" w:cs="Segoe UI"/>
-          <w:sz w:val="22"/>
-          <w:highlight w:val="yellow"/>
-        </w:rPr>
-        <w:t xml:space="preserve"> The </w:t>
-      </w:r>
-      <w:proofErr w:type="spellStart"/>
-      <w:r>
-        <w:rPr>
-          <w:rFonts w:ascii="Corbel" w:hAnsi="Corbel" w:cs="Segoe UI"/>
-          <w:sz w:val="22"/>
-          <w:highlight w:val="yellow"/>
-        </w:rPr>
-        <w:t>Zumo</w:t>
-      </w:r>
-      <w:proofErr w:type="spellEnd"/>
-      <w:r>
-        <w:rPr>
-          <w:rFonts w:ascii="Corbel" w:hAnsi="Corbel" w:cs="Segoe UI"/>
-          <w:sz w:val="22"/>
-          <w:highlight w:val="yellow"/>
-        </w:rPr>
-        <w:t xml:space="preserve"> should </w:t>
-      </w:r>
-      <w:r>
-        <w:rPr>
-          <w:rFonts w:ascii="Corbel" w:hAnsi="Corbel" w:cs="Segoe UI"/>
-          <w:sz w:val="22"/>
-          <w:highlight w:val="yellow"/>
-        </w:rPr>
-        <w:t>then (autonomously)</w:t>
-      </w:r>
-      <w:r>
-        <w:rPr>
-          <w:rFonts w:ascii="Corbel" w:hAnsi="Corbel" w:cs="Segoe UI"/>
-          <w:sz w:val="22"/>
-          <w:highlight w:val="yellow"/>
-        </w:rPr>
-        <w:t xml:space="preserve"> move into </w:t>
-      </w:r>
-      <w:r>
-        <w:rPr>
-          <w:rFonts w:ascii="Corbel" w:hAnsi="Corbel" w:cs="Segoe UI"/>
-          <w:sz w:val="22"/>
-          <w:highlight w:val="yellow"/>
-        </w:rPr>
-        <w:t>the</w:t>
-      </w:r>
-      <w:r>
-        <w:rPr>
-          <w:rFonts w:ascii="Corbel" w:hAnsi="Corbel" w:cs="Segoe UI"/>
-          <w:sz w:val="22"/>
-          <w:highlight w:val="yellow"/>
-        </w:rPr>
-        <w:t xml:space="preserve"> </w:t>
-      </w:r>
-      <w:r>
-        <w:rPr>
-          <w:rFonts w:ascii="Corbel" w:hAnsi="Corbel" w:cs="Segoe UI"/>
-          <w:sz w:val="22"/>
-          <w:highlight w:val="yellow"/>
-        </w:rPr>
-        <w:t>room a short way and then stop to perform a scan</w:t>
-      </w:r>
-      <w:r>
-        <w:rPr>
-          <w:rFonts w:ascii="Corbel" w:hAnsi="Corbel" w:cs="Segoe UI"/>
-          <w:sz w:val="22"/>
-          <w:highlight w:val="yellow"/>
-        </w:rPr>
-        <w:t xml:space="preserve"> of the room, </w:t>
-      </w:r>
-      <w:r>
-        <w:rPr>
-          <w:rFonts w:ascii="Corbel" w:hAnsi="Corbel" w:cs="Segoe UI"/>
-          <w:sz w:val="22"/>
-          <w:highlight w:val="yellow"/>
-        </w:rPr>
-        <w:t>using the U/s sensor</w:t>
-      </w:r>
-      <w:r>
-        <w:rPr>
-          <w:rFonts w:ascii="Corbel" w:hAnsi="Corbel" w:cs="Segoe UI"/>
-          <w:sz w:val="22"/>
-          <w:highlight w:val="yellow"/>
-        </w:rPr>
-        <w:t>,</w:t>
-      </w:r>
-      <w:r>
-        <w:rPr>
-          <w:rFonts w:ascii="Corbel" w:hAnsi="Corbel" w:cs="Segoe UI"/>
-          <w:sz w:val="22"/>
-          <w:highlight w:val="yellow"/>
-        </w:rPr>
-        <w:t xml:space="preserve"> for object</w:t>
-      </w:r>
-      <w:r>
-        <w:rPr>
-          <w:rFonts w:ascii="Corbel" w:hAnsi="Corbel" w:cs="Segoe UI"/>
-          <w:sz w:val="22"/>
-          <w:highlight w:val="yellow"/>
-        </w:rPr>
-        <w:t>s</w:t>
-      </w:r>
-      <w:r>
-        <w:rPr>
-          <w:rFonts w:ascii="Corbel" w:hAnsi="Corbel" w:cs="Segoe UI"/>
-          <w:sz w:val="22"/>
-          <w:highlight w:val="yellow"/>
-        </w:rPr>
-        <w:t xml:space="preserve">. </w:t>
-      </w:r>
-      <w:r>
-        <w:rPr>
-          <w:rFonts w:ascii="Corbel" w:hAnsi="Corbel" w:cs="Segoe UI"/>
-          <w:sz w:val="22"/>
-          <w:highlight w:val="yellow"/>
-        </w:rPr>
-        <w:t xml:space="preserve">If an object is detected, the Zumo reports that back using the </w:t>
-      </w:r>
-      <w:proofErr w:type="spellStart"/>
-      <w:r>
-        <w:rPr>
-          <w:rFonts w:ascii="Corbel" w:hAnsi="Corbel" w:cs="Segoe UI"/>
-          <w:sz w:val="22"/>
-          <w:highlight w:val="yellow"/>
-        </w:rPr>
-        <w:t>xBee</w:t>
-      </w:r>
-      <w:proofErr w:type="spellEnd"/>
-      <w:r>
-        <w:rPr>
-          <w:rFonts w:ascii="Corbel" w:hAnsi="Corbel" w:cs="Segoe UI"/>
-          <w:sz w:val="22"/>
-          <w:highlight w:val="yellow"/>
-        </w:rPr>
-        <w:t xml:space="preserve"> link. This report needs to be seen inside the GUI you have created.  The Zumo/message should identify which room the object is in. After</w:t>
-      </w:r>
-      <w:r>
-        <w:rPr>
-          <w:rFonts w:ascii="Corbel" w:hAnsi="Corbel" w:cs="Segoe UI"/>
-          <w:sz w:val="22"/>
-          <w:highlight w:val="yellow"/>
-        </w:rPr>
-        <w:t xml:space="preserve"> the scan is complete, the </w:t>
-      </w:r>
-      <w:r>
-        <w:rPr>
-          <w:rFonts w:ascii="Corbel" w:hAnsi="Corbel" w:cs="Segoe UI"/>
-          <w:sz w:val="22"/>
-          <w:highlight w:val="yellow"/>
-        </w:rPr>
-        <w:t>Zumo</w:t>
-      </w:r>
-      <w:r>
-        <w:rPr>
-          <w:rFonts w:ascii="Corbel" w:hAnsi="Corbel" w:cs="Segoe UI"/>
-          <w:sz w:val="22"/>
-          <w:highlight w:val="yellow"/>
+          <w:highlight w:val="green"/>
         </w:rPr>
         <w:t xml:space="preserve"> should stop and wait for the human controller to navigate the robot out of the room and turn back into the corridor. The same keypress as that used to signal that a corner-turn is complete should signal that the robot is back in the corridor and being driven as in </w:t>
       </w:r>
@@ -3689,7 +3689,7 @@
         <w:rPr>
           <w:rFonts w:ascii="Corbel" w:hAnsi="Corbel" w:cs="Segoe UI"/>
           <w:sz w:val="22"/>
-          <w:highlight w:val="yellow"/>
+          <w:highlight w:val="green"/>
         </w:rPr>
         <w:t xml:space="preserve">Task </w:t>
       </w:r>
@@ -3697,7 +3697,7 @@
         <w:rPr>
           <w:rFonts w:ascii="Corbel" w:hAnsi="Corbel" w:cs="Segoe UI"/>
           <w:sz w:val="22"/>
-          <w:highlight w:val="yellow"/>
+          <w:highlight w:val="green"/>
         </w:rPr>
         <w:t>2.</w:t>
       </w:r>
@@ -10262,7 +10262,7 @@
 </file>
 
 <file path=customXml/itemProps1.xml><?xml version="1.0" encoding="utf-8"?>
-<ds:datastoreItem xmlns:ds="http://schemas.openxmlformats.org/officeDocument/2006/customXml" ds:itemID="{CD63B014-073E-493F-B4DC-81A3BF3756BD}">
+<ds:datastoreItem xmlns:ds="http://schemas.openxmlformats.org/officeDocument/2006/customXml" ds:itemID="{040CCABF-5160-4BA1-8859-D8130290E266}">
   <ds:schemaRefs>
     <ds:schemaRef ds:uri="http://schemas.openxmlformats.org/officeDocument/2006/bibliography"/>
   </ds:schemaRefs>

</xml_diff>

<commit_message>
updated some comments and continued my report
updated some comments and continued my report
</commit_message>
<xml_diff>
--- a/Assignment18_19.docx
+++ b/Assignment18_19.docx
@@ -3559,49 +3559,296 @@
           <w:sz w:val="22"/>
           <w:highlight w:val="green"/>
         </w:rPr>
-        <w:t>th</w:t>
+        <w:t>the</w:t>
+      </w:r>
+      <w:r>
+        <w:rPr>
+          <w:rFonts w:ascii="Corbel" w:hAnsi="Corbel" w:cs="Segoe UI"/>
+          <w:sz w:val="22"/>
+          <w:highlight w:val="green"/>
+        </w:rPr>
+        <w:t xml:space="preserve"> </w:t>
+      </w:r>
+      <w:r>
+        <w:rPr>
+          <w:rFonts w:ascii="Corbel" w:hAnsi="Corbel" w:cs="Segoe UI"/>
+          <w:sz w:val="22"/>
+          <w:highlight w:val="green"/>
+        </w:rPr>
+        <w:t>room a short way and then stop to perform a scan</w:t>
+      </w:r>
+      <w:r>
+        <w:rPr>
+          <w:rFonts w:ascii="Corbel" w:hAnsi="Corbel" w:cs="Segoe UI"/>
+          <w:sz w:val="22"/>
+          <w:highlight w:val="green"/>
+        </w:rPr>
+        <w:t xml:space="preserve"> of the room, </w:t>
+      </w:r>
+      <w:r>
+        <w:rPr>
+          <w:rFonts w:ascii="Corbel" w:hAnsi="Corbel" w:cs="Segoe UI"/>
+          <w:sz w:val="22"/>
+          <w:highlight w:val="green"/>
+        </w:rPr>
+        <w:t>using the U/s sensor</w:t>
+      </w:r>
+      <w:r>
+        <w:rPr>
+          <w:rFonts w:ascii="Corbel" w:hAnsi="Corbel" w:cs="Segoe UI"/>
+          <w:sz w:val="22"/>
+          <w:highlight w:val="green"/>
+        </w:rPr>
+        <w:t>,</w:t>
+      </w:r>
+      <w:r>
+        <w:rPr>
+          <w:rFonts w:ascii="Corbel" w:hAnsi="Corbel" w:cs="Segoe UI"/>
+          <w:sz w:val="22"/>
+          <w:highlight w:val="green"/>
+        </w:rPr>
+        <w:t xml:space="preserve"> for object</w:t>
+      </w:r>
+      <w:r>
+        <w:rPr>
+          <w:rFonts w:ascii="Corbel" w:hAnsi="Corbel" w:cs="Segoe UI"/>
+          <w:sz w:val="22"/>
+          <w:highlight w:val="green"/>
+        </w:rPr>
+        <w:t>s</w:t>
+      </w:r>
+      <w:r>
+        <w:rPr>
+          <w:rFonts w:ascii="Corbel" w:hAnsi="Corbel" w:cs="Segoe UI"/>
+          <w:sz w:val="22"/>
+          <w:highlight w:val="green"/>
+        </w:rPr>
+        <w:t xml:space="preserve">. </w:t>
+      </w:r>
+      <w:r>
+        <w:rPr>
+          <w:rFonts w:ascii="Corbel" w:hAnsi="Corbel" w:cs="Segoe UI"/>
+          <w:sz w:val="22"/>
+          <w:highlight w:val="green"/>
+        </w:rPr>
+        <w:t xml:space="preserve">If an object is detected, the Zumo reports that back using the </w:t>
+      </w:r>
+      <w:proofErr w:type="spellStart"/>
+      <w:r>
+        <w:rPr>
+          <w:rFonts w:ascii="Corbel" w:hAnsi="Corbel" w:cs="Segoe UI"/>
+          <w:sz w:val="22"/>
+          <w:highlight w:val="green"/>
+        </w:rPr>
+        <w:t>xBee</w:t>
+      </w:r>
+      <w:proofErr w:type="spellEnd"/>
+      <w:r>
+        <w:rPr>
+          <w:rFonts w:ascii="Corbel" w:hAnsi="Corbel" w:cs="Segoe UI"/>
+          <w:sz w:val="22"/>
+          <w:highlight w:val="green"/>
+        </w:rPr>
+        <w:t xml:space="preserve"> link. This report needs to be seen inside the GUI you have created.  The Zumo/message should identify which room the object is in. After</w:t>
+      </w:r>
+      <w:r>
+        <w:rPr>
+          <w:rFonts w:ascii="Corbel" w:hAnsi="Corbel" w:cs="Segoe UI"/>
+          <w:sz w:val="22"/>
+          <w:highlight w:val="green"/>
+        </w:rPr>
+        <w:t xml:space="preserve"> the scan is complete, the </w:t>
+      </w:r>
+      <w:r>
+        <w:rPr>
+          <w:rFonts w:ascii="Corbel" w:hAnsi="Corbel" w:cs="Segoe UI"/>
+          <w:sz w:val="22"/>
+          <w:highlight w:val="green"/>
+        </w:rPr>
+        <w:t>Zumo</w:t>
+      </w:r>
+      <w:r>
+        <w:rPr>
+          <w:rFonts w:ascii="Corbel" w:hAnsi="Corbel" w:cs="Segoe UI"/>
+          <w:sz w:val="22"/>
+          <w:highlight w:val="green"/>
+        </w:rPr>
+        <w:t xml:space="preserve"> should stop and wait for the human controller to navigate the robot out of the room and turn back into the corridor. The same keypress as that used to signal that a corner-turn is complete should signal that the robot is back in the corridor and being driven as in </w:t>
+      </w:r>
+      <w:r>
+        <w:rPr>
+          <w:rFonts w:ascii="Corbel" w:hAnsi="Corbel" w:cs="Segoe UI"/>
+          <w:sz w:val="22"/>
+          <w:highlight w:val="green"/>
+        </w:rPr>
+        <w:t xml:space="preserve">Task </w:t>
+      </w:r>
+      <w:r>
+        <w:rPr>
+          <w:rFonts w:ascii="Corbel" w:hAnsi="Corbel" w:cs="Segoe UI"/>
+          <w:sz w:val="22"/>
+          <w:highlight w:val="green"/>
+        </w:rPr>
+        <w:t>2.</w:t>
+      </w:r>
+      <w:r>
+        <w:rPr>
+          <w:rFonts w:ascii="Corbel" w:hAnsi="Corbel" w:cs="Segoe UI"/>
+          <w:sz w:val="22"/>
+        </w:rPr>
+        <w:t xml:space="preserve"> </w:t>
+      </w:r>
+      <w:r>
+        <w:rPr>
+          <w:rFonts w:ascii="Corbel" w:hAnsi="Corbel" w:cs="Segoe UI"/>
+          <w:sz w:val="22"/>
+        </w:rPr>
+        <w:br/>
+      </w:r>
+      <w:r>
+        <w:rPr>
+          <w:rFonts w:ascii="Corbel" w:hAnsi="Corbel" w:cs="Segoe UI"/>
+          <w:b/>
+          <w:sz w:val="22"/>
+          <w:highlight w:val="green"/>
+        </w:rPr>
+        <w:t>Task 5: The T-junction</w:t>
+      </w:r>
+      <w:r>
+        <w:rPr>
+          <w:rFonts w:ascii="Corbel" w:hAnsi="Corbel" w:cs="Segoe UI"/>
+          <w:b/>
+          <w:sz w:val="22"/>
+          <w:highlight w:val="green"/>
+        </w:rPr>
+        <w:t xml:space="preserve"> </w:t>
       </w:r>
       <w:bookmarkStart w:id="0" w:name="_GoBack"/>
       <w:bookmarkEnd w:id="0"/>
       <w:r>
         <w:rPr>
           <w:rFonts w:ascii="Corbel" w:hAnsi="Corbel" w:cs="Segoe UI"/>
-          <w:sz w:val="22"/>
-          <w:highlight w:val="green"/>
-        </w:rPr>
-        <w:t>e</w:t>
-      </w:r>
-      <w:r>
-        <w:rPr>
-          <w:rFonts w:ascii="Corbel" w:hAnsi="Corbel" w:cs="Segoe UI"/>
-          <w:sz w:val="22"/>
-          <w:highlight w:val="green"/>
-        </w:rPr>
-        <w:t xml:space="preserve"> </w:t>
-      </w:r>
-      <w:r>
-        <w:rPr>
-          <w:rFonts w:ascii="Corbel" w:hAnsi="Corbel" w:cs="Segoe UI"/>
-          <w:sz w:val="22"/>
-          <w:highlight w:val="green"/>
-        </w:rPr>
-        <w:t>room a short way and then stop to perform a scan</w:t>
-      </w:r>
-      <w:r>
-        <w:rPr>
-          <w:rFonts w:ascii="Corbel" w:hAnsi="Corbel" w:cs="Segoe UI"/>
-          <w:sz w:val="22"/>
-          <w:highlight w:val="green"/>
-        </w:rPr>
-        <w:t xml:space="preserve"> of the room, </w:t>
-      </w:r>
-      <w:r>
-        <w:rPr>
-          <w:rFonts w:ascii="Corbel" w:hAnsi="Corbel" w:cs="Segoe UI"/>
-          <w:sz w:val="22"/>
-          <w:highlight w:val="green"/>
-        </w:rPr>
-        <w:t>using the U/s sensor</w:t>
+          <w:b/>
+          <w:sz w:val="22"/>
+          <w:highlight w:val="green"/>
+        </w:rPr>
+        <w:br/>
+      </w:r>
+      <w:r>
+        <w:rPr>
+          <w:rFonts w:ascii="Corbel" w:hAnsi="Corbel" w:cs="Segoe UI"/>
+          <w:sz w:val="22"/>
+          <w:highlight w:val="green"/>
+        </w:rPr>
+        <w:t xml:space="preserve">For the T-junction, you can </w:t>
+      </w:r>
+      <w:r>
+        <w:rPr>
+          <w:rFonts w:ascii="Corbel" w:hAnsi="Corbel" w:cs="Segoe UI"/>
+          <w:sz w:val="22"/>
+          <w:highlight w:val="green"/>
+        </w:rPr>
+        <w:t xml:space="preserve">turn </w:t>
+      </w:r>
+      <w:r>
+        <w:rPr>
+          <w:rFonts w:ascii="Corbel" w:hAnsi="Corbel" w:cs="Segoe UI"/>
+          <w:sz w:val="22"/>
+          <w:highlight w:val="green"/>
+        </w:rPr>
+        <w:t xml:space="preserve">either way and search the remaining corridor and rooms as in Tasks 3 &amp;&amp; 4. However, depending which way you have turned, when you reach the end of the corridor, </w:t>
+      </w:r>
+      <w:r>
+        <w:rPr>
+          <w:rFonts w:ascii="Corbel" w:hAnsi="Corbel" w:cs="Segoe UI"/>
+          <w:sz w:val="22"/>
+          <w:highlight w:val="green"/>
+        </w:rPr>
+        <w:t xml:space="preserve">the </w:t>
+      </w:r>
+      <w:proofErr w:type="spellStart"/>
+      <w:r>
+        <w:rPr>
+          <w:rFonts w:ascii="Corbel" w:hAnsi="Corbel" w:cs="Segoe UI"/>
+          <w:sz w:val="22"/>
+          <w:highlight w:val="green"/>
+        </w:rPr>
+        <w:t>Zumo</w:t>
+      </w:r>
+      <w:proofErr w:type="spellEnd"/>
+      <w:r>
+        <w:rPr>
+          <w:rFonts w:ascii="Corbel" w:hAnsi="Corbel" w:cs="Segoe UI"/>
+          <w:sz w:val="22"/>
+          <w:highlight w:val="green"/>
+        </w:rPr>
+        <w:t xml:space="preserve"> should stop (as in Task 3) and wait until it is told that it has reached an end by receiving a keypress ("E" or "e"). The </w:t>
+      </w:r>
+      <w:proofErr w:type="spellStart"/>
+      <w:r>
+        <w:rPr>
+          <w:rFonts w:ascii="Corbel" w:hAnsi="Corbel" w:cs="Segoe UI"/>
+          <w:sz w:val="22"/>
+          <w:highlight w:val="green"/>
+        </w:rPr>
+        <w:t>Zumo</w:t>
+      </w:r>
+      <w:proofErr w:type="spellEnd"/>
+      <w:r>
+        <w:rPr>
+          <w:rFonts w:ascii="Corbel" w:hAnsi="Corbel" w:cs="Segoe UI"/>
+          <w:sz w:val="22"/>
+          <w:highlight w:val="green"/>
+        </w:rPr>
+        <w:t xml:space="preserve"> is turned around using manual controls (as in Task 3) </w:t>
+      </w:r>
+      <w:r>
+        <w:rPr>
+          <w:rFonts w:ascii="Corbel" w:hAnsi="Corbel" w:cs="Segoe UI"/>
+          <w:sz w:val="22"/>
+          <w:highlight w:val="green"/>
+        </w:rPr>
+        <w:t xml:space="preserve">and </w:t>
+      </w:r>
+      <w:r>
+        <w:rPr>
+          <w:rFonts w:ascii="Corbel" w:hAnsi="Corbel" w:cs="Segoe UI"/>
+          <w:sz w:val="22"/>
+          <w:highlight w:val="green"/>
+        </w:rPr>
+        <w:t xml:space="preserve">then </w:t>
+      </w:r>
+      <w:r>
+        <w:rPr>
+          <w:rFonts w:ascii="Corbel" w:hAnsi="Corbel" w:cs="Segoe UI"/>
+          <w:sz w:val="22"/>
+          <w:highlight w:val="green"/>
+        </w:rPr>
+        <w:t>go</w:t>
+      </w:r>
+      <w:r>
+        <w:rPr>
+          <w:rFonts w:ascii="Corbel" w:hAnsi="Corbel" w:cs="Segoe UI"/>
+          <w:sz w:val="22"/>
+          <w:highlight w:val="green"/>
+        </w:rPr>
+        <w:t xml:space="preserve">es to </w:t>
+      </w:r>
+      <w:r>
+        <w:rPr>
+          <w:rFonts w:ascii="Corbel" w:hAnsi="Corbel" w:cs="Segoe UI"/>
+          <w:sz w:val="22"/>
+          <w:highlight w:val="green"/>
+        </w:rPr>
+        <w:t>search the other half of the corridor.</w:t>
+      </w:r>
+      <w:r>
+        <w:rPr>
+          <w:rFonts w:ascii="Corbel" w:hAnsi="Corbel" w:cs="Segoe UI"/>
+          <w:sz w:val="22"/>
+          <w:highlight w:val="green"/>
+        </w:rPr>
+        <w:t xml:space="preserve"> It should navigate the half of the corridor just searched</w:t>
       </w:r>
       <w:r>
         <w:rPr>
@@ -3617,31 +3864,31 @@
           <w:sz w:val="22"/>
           <w:highlight w:val="green"/>
         </w:rPr>
-        <w:t xml:space="preserve"> for object</w:t>
-      </w:r>
-      <w:r>
-        <w:rPr>
-          <w:rFonts w:ascii="Corbel" w:hAnsi="Corbel" w:cs="Segoe UI"/>
-          <w:sz w:val="22"/>
-          <w:highlight w:val="green"/>
-        </w:rPr>
-        <w:t>s</w:t>
-      </w:r>
-      <w:r>
-        <w:rPr>
-          <w:rFonts w:ascii="Corbel" w:hAnsi="Corbel" w:cs="Segoe UI"/>
-          <w:sz w:val="22"/>
-          <w:highlight w:val="green"/>
-        </w:rPr>
-        <w:t xml:space="preserve">. </w:t>
-      </w:r>
-      <w:r>
-        <w:rPr>
-          <w:rFonts w:ascii="Corbel" w:hAnsi="Corbel" w:cs="Segoe UI"/>
-          <w:sz w:val="22"/>
-          <w:highlight w:val="green"/>
-        </w:rPr>
-        <w:t xml:space="preserve">If an object is detected, the Zumo reports that back using the </w:t>
+        <w:t xml:space="preserve"> autonomously</w:t>
+      </w:r>
+      <w:r>
+        <w:rPr>
+          <w:rFonts w:ascii="Corbel" w:hAnsi="Corbel" w:cs="Segoe UI"/>
+          <w:sz w:val="22"/>
+          <w:highlight w:val="green"/>
+        </w:rPr>
+        <w:t>,</w:t>
+      </w:r>
+      <w:r>
+        <w:rPr>
+          <w:rFonts w:ascii="Corbel" w:hAnsi="Corbel" w:cs="Segoe UI"/>
+          <w:sz w:val="22"/>
+          <w:highlight w:val="green"/>
+        </w:rPr>
+        <w:t xml:space="preserve"> and ignore any instructions to turn into rooms or back down the</w:t>
+      </w:r>
+      <w:r>
+        <w:rPr>
+          <w:rFonts w:ascii="Corbel" w:hAnsi="Corbel" w:cs="Segoe UI"/>
+          <w:sz w:val="22"/>
+          <w:highlight w:val="green"/>
+        </w:rPr>
+        <w:t xml:space="preserve"> main corridor. These instructions must be sent though, so that the robot knows it has passed those points. After the T-junction has been passed, the </w:t>
       </w:r>
       <w:proofErr w:type="spellStart"/>
       <w:r>
@@ -3650,7 +3897,7 @@
           <w:sz w:val="22"/>
           <w:highlight w:val="green"/>
         </w:rPr>
-        <w:t>xBee</w:t>
+        <w:t>Zumo</w:t>
       </w:r>
       <w:proofErr w:type="spellEnd"/>
       <w:r>
@@ -3659,268 +3906,13 @@
           <w:sz w:val="22"/>
           <w:highlight w:val="green"/>
         </w:rPr>
-        <w:t xml:space="preserve"> link. This report needs to be seen inside the GUI you have created.  The Zumo/message should identify which room the object is in. After</w:t>
-      </w:r>
-      <w:r>
-        <w:rPr>
-          <w:rFonts w:ascii="Corbel" w:hAnsi="Corbel" w:cs="Segoe UI"/>
-          <w:sz w:val="22"/>
-          <w:highlight w:val="green"/>
-        </w:rPr>
-        <w:t xml:space="preserve"> the scan is complete, the </w:t>
-      </w:r>
-      <w:r>
-        <w:rPr>
-          <w:rFonts w:ascii="Corbel" w:hAnsi="Corbel" w:cs="Segoe UI"/>
-          <w:sz w:val="22"/>
-          <w:highlight w:val="green"/>
-        </w:rPr>
-        <w:t>Zumo</w:t>
-      </w:r>
-      <w:r>
-        <w:rPr>
-          <w:rFonts w:ascii="Corbel" w:hAnsi="Corbel" w:cs="Segoe UI"/>
-          <w:sz w:val="22"/>
-          <w:highlight w:val="green"/>
-        </w:rPr>
-        <w:t xml:space="preserve"> should stop and wait for the human controller to navigate the robot out of the room and turn back into the corridor. The same keypress as that used to signal that a corner-turn is complete should signal that the robot is back in the corridor and being driven as in </w:t>
-      </w:r>
-      <w:r>
-        <w:rPr>
-          <w:rFonts w:ascii="Corbel" w:hAnsi="Corbel" w:cs="Segoe UI"/>
-          <w:sz w:val="22"/>
-          <w:highlight w:val="green"/>
-        </w:rPr>
-        <w:t xml:space="preserve">Task </w:t>
-      </w:r>
-      <w:r>
-        <w:rPr>
-          <w:rFonts w:ascii="Corbel" w:hAnsi="Corbel" w:cs="Segoe UI"/>
-          <w:sz w:val="22"/>
-          <w:highlight w:val="green"/>
-        </w:rPr>
-        <w:t>2.</w:t>
-      </w:r>
-      <w:r>
-        <w:rPr>
-          <w:rFonts w:ascii="Corbel" w:hAnsi="Corbel" w:cs="Segoe UI"/>
-          <w:sz w:val="22"/>
-        </w:rPr>
-        <w:t xml:space="preserve"> </w:t>
-      </w:r>
-      <w:r>
-        <w:rPr>
-          <w:rFonts w:ascii="Corbel" w:hAnsi="Corbel" w:cs="Segoe UI"/>
-          <w:sz w:val="22"/>
-        </w:rPr>
-        <w:br/>
-      </w:r>
-      <w:r>
-        <w:rPr>
-          <w:rFonts w:ascii="Corbel" w:hAnsi="Corbel" w:cs="Segoe UI"/>
-          <w:b/>
-          <w:sz w:val="22"/>
-          <w:highlight w:val="yellow"/>
-        </w:rPr>
-        <w:t>Task 5: The T-junction</w:t>
-      </w:r>
-      <w:r>
-        <w:rPr>
-          <w:rFonts w:ascii="Corbel" w:hAnsi="Corbel" w:cs="Segoe UI"/>
-          <w:b/>
-          <w:sz w:val="22"/>
-          <w:highlight w:val="yellow"/>
-        </w:rPr>
-        <w:t xml:space="preserve"> </w:t>
-      </w:r>
-      <w:r>
-        <w:rPr>
-          <w:rFonts w:ascii="Corbel" w:hAnsi="Corbel" w:cs="Segoe UI"/>
-          <w:b/>
-          <w:sz w:val="22"/>
-          <w:highlight w:val="yellow"/>
-        </w:rPr>
-        <w:br/>
-      </w:r>
-      <w:r>
-        <w:rPr>
-          <w:rFonts w:ascii="Corbel" w:hAnsi="Corbel" w:cs="Segoe UI"/>
-          <w:sz w:val="22"/>
-          <w:highlight w:val="yellow"/>
-        </w:rPr>
-        <w:t xml:space="preserve">For the T-junction, you can </w:t>
-      </w:r>
-      <w:r>
-        <w:rPr>
-          <w:rFonts w:ascii="Corbel" w:hAnsi="Corbel" w:cs="Segoe UI"/>
-          <w:sz w:val="22"/>
-          <w:highlight w:val="yellow"/>
-        </w:rPr>
-        <w:t xml:space="preserve">turn </w:t>
-      </w:r>
-      <w:r>
-        <w:rPr>
-          <w:rFonts w:ascii="Corbel" w:hAnsi="Corbel" w:cs="Segoe UI"/>
-          <w:sz w:val="22"/>
-          <w:highlight w:val="yellow"/>
-        </w:rPr>
-        <w:t xml:space="preserve">either way and search the remaining corridor and rooms as in Tasks 3 &amp;&amp; 4. However, depending which way you have turned, when you reach the end of the corridor, </w:t>
-      </w:r>
-      <w:r>
-        <w:rPr>
-          <w:rFonts w:ascii="Corbel" w:hAnsi="Corbel" w:cs="Segoe UI"/>
-          <w:sz w:val="22"/>
-          <w:highlight w:val="yellow"/>
-        </w:rPr>
-        <w:t xml:space="preserve">the </w:t>
-      </w:r>
-      <w:proofErr w:type="spellStart"/>
-      <w:r>
-        <w:rPr>
-          <w:rFonts w:ascii="Corbel" w:hAnsi="Corbel" w:cs="Segoe UI"/>
-          <w:sz w:val="22"/>
-          <w:highlight w:val="yellow"/>
-        </w:rPr>
-        <w:t>Zumo</w:t>
-      </w:r>
-      <w:proofErr w:type="spellEnd"/>
-      <w:r>
-        <w:rPr>
-          <w:rFonts w:ascii="Corbel" w:hAnsi="Corbel" w:cs="Segoe UI"/>
-          <w:sz w:val="22"/>
-          <w:highlight w:val="yellow"/>
-        </w:rPr>
-        <w:t xml:space="preserve"> should stop (as in Task 3) and wait until it is told that it has reached an end by receiving a keypress ("E" or "e"). The </w:t>
-      </w:r>
-      <w:proofErr w:type="spellStart"/>
-      <w:r>
-        <w:rPr>
-          <w:rFonts w:ascii="Corbel" w:hAnsi="Corbel" w:cs="Segoe UI"/>
-          <w:sz w:val="22"/>
-          <w:highlight w:val="yellow"/>
-        </w:rPr>
-        <w:t>Zumo</w:t>
-      </w:r>
-      <w:proofErr w:type="spellEnd"/>
-      <w:r>
-        <w:rPr>
-          <w:rFonts w:ascii="Corbel" w:hAnsi="Corbel" w:cs="Segoe UI"/>
-          <w:sz w:val="22"/>
-          <w:highlight w:val="yellow"/>
-        </w:rPr>
-        <w:t xml:space="preserve"> is turned around using manual controls (as in Task 3) </w:t>
-      </w:r>
-      <w:r>
-        <w:rPr>
-          <w:rFonts w:ascii="Corbel" w:hAnsi="Corbel" w:cs="Segoe UI"/>
-          <w:sz w:val="22"/>
-          <w:highlight w:val="yellow"/>
-        </w:rPr>
-        <w:t xml:space="preserve">and </w:t>
-      </w:r>
-      <w:r>
-        <w:rPr>
-          <w:rFonts w:ascii="Corbel" w:hAnsi="Corbel" w:cs="Segoe UI"/>
-          <w:sz w:val="22"/>
-          <w:highlight w:val="yellow"/>
-        </w:rPr>
-        <w:t xml:space="preserve">then </w:t>
-      </w:r>
-      <w:r>
-        <w:rPr>
-          <w:rFonts w:ascii="Corbel" w:hAnsi="Corbel" w:cs="Segoe UI"/>
-          <w:sz w:val="22"/>
-          <w:highlight w:val="yellow"/>
-        </w:rPr>
-        <w:t>go</w:t>
-      </w:r>
-      <w:r>
-        <w:rPr>
-          <w:rFonts w:ascii="Corbel" w:hAnsi="Corbel" w:cs="Segoe UI"/>
-          <w:sz w:val="22"/>
-          <w:highlight w:val="yellow"/>
-        </w:rPr>
-        <w:t xml:space="preserve">es to </w:t>
-      </w:r>
-      <w:r>
-        <w:rPr>
-          <w:rFonts w:ascii="Corbel" w:hAnsi="Corbel" w:cs="Segoe UI"/>
-          <w:sz w:val="22"/>
-          <w:highlight w:val="yellow"/>
-        </w:rPr>
-        <w:t>search the other half of the corridor.</w:t>
-      </w:r>
-      <w:r>
-        <w:rPr>
-          <w:rFonts w:ascii="Corbel" w:hAnsi="Corbel" w:cs="Segoe UI"/>
-          <w:sz w:val="22"/>
-          <w:highlight w:val="yellow"/>
-        </w:rPr>
-        <w:t xml:space="preserve"> It should navigate the half of the corridor just searched</w:t>
-      </w:r>
-      <w:r>
-        <w:rPr>
-          <w:rFonts w:ascii="Corbel" w:hAnsi="Corbel" w:cs="Segoe UI"/>
-          <w:sz w:val="22"/>
-          <w:highlight w:val="yellow"/>
-        </w:rPr>
-        <w:t>,</w:t>
-      </w:r>
-      <w:r>
-        <w:rPr>
-          <w:rFonts w:ascii="Corbel" w:hAnsi="Corbel" w:cs="Segoe UI"/>
-          <w:sz w:val="22"/>
-          <w:highlight w:val="yellow"/>
-        </w:rPr>
-        <w:t xml:space="preserve"> autonomously</w:t>
-      </w:r>
-      <w:r>
-        <w:rPr>
-          <w:rFonts w:ascii="Corbel" w:hAnsi="Corbel" w:cs="Segoe UI"/>
-          <w:sz w:val="22"/>
-          <w:highlight w:val="yellow"/>
-        </w:rPr>
-        <w:t>,</w:t>
-      </w:r>
-      <w:r>
-        <w:rPr>
-          <w:rFonts w:ascii="Corbel" w:hAnsi="Corbel" w:cs="Segoe UI"/>
-          <w:sz w:val="22"/>
-          <w:highlight w:val="yellow"/>
-        </w:rPr>
-        <w:t xml:space="preserve"> and ignore any instructions to turn into rooms or back down the</w:t>
-      </w:r>
-      <w:r>
-        <w:rPr>
-          <w:rFonts w:ascii="Corbel" w:hAnsi="Corbel" w:cs="Segoe UI"/>
-          <w:sz w:val="22"/>
-          <w:highlight w:val="yellow"/>
-        </w:rPr>
-        <w:t xml:space="preserve"> main corridor. These instructions must be sent though, so that the robot knows it has passed those points. After the T-junction has been passed, the </w:t>
-      </w:r>
-      <w:proofErr w:type="spellStart"/>
-      <w:r>
-        <w:rPr>
-          <w:rFonts w:ascii="Corbel" w:hAnsi="Corbel" w:cs="Segoe UI"/>
-          <w:sz w:val="22"/>
-          <w:highlight w:val="yellow"/>
-        </w:rPr>
-        <w:t>Zumo</w:t>
-      </w:r>
-      <w:proofErr w:type="spellEnd"/>
-      <w:r>
-        <w:rPr>
-          <w:rFonts w:ascii="Corbel" w:hAnsi="Corbel" w:cs="Segoe UI"/>
-          <w:sz w:val="22"/>
-          <w:highlight w:val="yellow"/>
-        </w:rPr>
         <w:t xml:space="preserve"> should be allowed to search the rooms in the second half of the corridor</w:t>
       </w:r>
       <w:r>
         <w:rPr>
           <w:rFonts w:ascii="Corbel" w:hAnsi="Corbel" w:cs="Segoe UI"/>
           <w:sz w:val="22"/>
-          <w:highlight w:val="yellow"/>
+          <w:highlight w:val="green"/>
         </w:rPr>
         <w:t>.</w:t>
       </w:r>
@@ -10262,7 +10254,7 @@
 </file>
 
 <file path=customXml/itemProps1.xml><?xml version="1.0" encoding="utf-8"?>
-<ds:datastoreItem xmlns:ds="http://schemas.openxmlformats.org/officeDocument/2006/customXml" ds:itemID="{040CCABF-5160-4BA1-8859-D8130290E266}">
+<ds:datastoreItem xmlns:ds="http://schemas.openxmlformats.org/officeDocument/2006/customXml" ds:itemID="{8F475CD4-025A-405D-819A-D0EA30D1AE52}">
   <ds:schemaRefs>
     <ds:schemaRef ds:uri="http://schemas.openxmlformats.org/officeDocument/2006/bibliography"/>
   </ds:schemaRefs>

</xml_diff>